<commit_message>
Cambios en la redaccion
</commit_message>
<xml_diff>
--- a/Documentacion/Documentacion BackEnd y FrontEnd/Documentacion FrontEnd y BackEnd.docx
+++ b/Documentacion/Documentacion BackEnd y FrontEnd/Documentacion FrontEnd y BackEnd.docx
@@ -3,8 +3,25 @@
 <w:document xmlns:wpc="http://schemas.microsoft.com/office/word/2010/wordprocessingCanvas" xmlns:cx="http://schemas.microsoft.com/office/drawing/2014/chartex" xmlns:cx1="http://schemas.microsoft.com/office/drawing/2015/9/8/chartex" xmlns:cx2="http://schemas.microsoft.com/office/drawing/2015/10/21/chartex" xmlns:cx3="http://schemas.microsoft.com/office/drawing/2016/5/9/chartex" xmlns:cx4="http://schemas.microsoft.com/office/drawing/2016/5/10/chartex" xmlns:cx5="http://schemas.microsoft.com/office/drawing/2016/5/11/chartex" xmlns:cx6="http://schemas.microsoft.com/office/drawing/2016/5/12/chartex" xmlns:cx7="http://schemas.microsoft.com/office/drawing/2016/5/13/chartex" xmlns:cx8="http://schemas.microsoft.com/office/drawing/2016/5/14/chartex" xmlns:mc="http://schemas.openxmlformats.org/markup-compatibility/2006" xmlns:aink="http://schemas.microsoft.com/office/drawing/2016/ink" xmlns:am3d="http://schemas.microsoft.com/office/drawing/2017/model3d" xmlns:o="urn:schemas-microsoft-com:office:office" xmlns:r="http://schemas.openxmlformats.org/officeDocument/2006/relationships" xmlns:m="http://schemas.openxmlformats.org/officeDocument/2006/math" xmlns:v="urn:schemas-microsoft-com:vml" xmlns:wp14="http://schemas.microsoft.com/office/word/2010/wordprocessingDrawing" xmlns:wp="http://schemas.openxmlformats.org/drawingml/2006/wordprocessingDrawing" xmlns:w10="urn:schemas-microsoft-com:office:word" xmlns:w="http://schemas.openxmlformats.org/wordprocessingml/2006/main" xmlns:w14="http://schemas.microsoft.com/office/word/2010/wordml" xmlns:w15="http://schemas.microsoft.com/office/word/2012/wordml" xmlns:w16cex="http://schemas.microsoft.com/office/word/2018/wordml/cex" xmlns:w16cid="http://schemas.microsoft.com/office/word/2016/wordml/cid" xmlns:w16="http://schemas.microsoft.com/office/word/2018/wordml" xmlns:w16sdtdh="http://schemas.microsoft.com/office/word/2020/wordml/sdtdatahash" xmlns:w16se="http://schemas.microsoft.com/office/word/2015/wordml/symex" xmlns:wpg="http://schemas.microsoft.com/office/word/2010/wordprocessingGroup" xmlns:wpi="http://schemas.microsoft.com/office/word/2010/wordprocessingInk" xmlns:wne="http://schemas.microsoft.com/office/word/2006/wordml" xmlns:wps="http://schemas.microsoft.com/office/word/2010/wordprocessingShape" mc:Ignorable="w14 w15 w16se w16cid w16 w16cex w16sdtdh wp14">
   <w:body>
     <w:p/>
-    <w:p/>
-    <w:p/>
+    <w:p>
+      <w:pPr>
+        <w:spacing w:line="360" w:lineRule="auto"/>
+        <w:jc w:val="both"/>
+        <w:rPr>
+          <w:b/>
+          <w:sz w:val="32"/>
+          <w:szCs w:val="32"/>
+        </w:rPr>
+      </w:pPr>
+      <w:r>
+        <w:rPr>
+          <w:b/>
+          <w:sz w:val="32"/>
+          <w:szCs w:val="32"/>
+        </w:rPr>
+        <w:t xml:space="preserve">Introducción </w:t>
+      </w:r>
+    </w:p>
     <w:p>
       <w:pPr>
         <w:spacing w:line="360" w:lineRule="auto"/>
@@ -15,25 +32,316 @@
           <w:szCs w:val="28"/>
         </w:rPr>
       </w:pPr>
-      <w:r>
-        <w:rPr>
-          <w:b/>
+    </w:p>
+    <w:p>
+      <w:pPr>
+        <w:spacing w:line="360" w:lineRule="auto"/>
+        <w:ind w:left="720" w:firstLine="720"/>
+        <w:jc w:val="both"/>
+        <w:rPr>
+          <w:sz w:val="24"/>
+          <w:szCs w:val="24"/>
+        </w:rPr>
+      </w:pPr>
+      <w:r>
+        <w:rPr>
+          <w:sz w:val="24"/>
+          <w:szCs w:val="24"/>
+        </w:rPr>
+        <w:t>Somos un equipo de estudiantes del Colegio Secundario “Alte. Brown” y hemos decidido emprender un proyecto que tiene como objetivo la creación de una página web dedicada a la asistencia en reparaciones y reconstrucciones de computadoras. Este servicio está dirigido tanto al colegio como al alumnado y a los profesores.</w:t>
+      </w:r>
+    </w:p>
+    <w:p>
+      <w:pPr>
+        <w:spacing w:before="240" w:after="240" w:line="360" w:lineRule="auto"/>
+        <w:ind w:left="720"/>
+        <w:jc w:val="both"/>
+        <w:rPr>
+          <w:sz w:val="24"/>
+          <w:szCs w:val="24"/>
+        </w:rPr>
+      </w:pPr>
+      <w:r>
+        <w:rPr>
+          <w:sz w:val="24"/>
+          <w:szCs w:val="24"/>
+        </w:rPr>
+        <w:t>Nuestra iniciativa surge del deseo de aplicar y compartir los conocimientos adquiridos durante nuestra formación, ofreciendo una contribución significativa a nuestra comunidad educativa. A través de esta plataforma, buscamos facilitar el mantenimiento y la mejora de los equipos informáticos, esenciales para el proceso de enseñanza y aprendizaje.</w:t>
+      </w:r>
+    </w:p>
+    <w:p>
+      <w:pPr>
+        <w:spacing w:before="240" w:after="240" w:line="360" w:lineRule="auto"/>
+        <w:ind w:left="720"/>
+        <w:jc w:val="both"/>
+        <w:rPr>
+          <w:sz w:val="24"/>
+          <w:szCs w:val="24"/>
+        </w:rPr>
+      </w:pPr>
+      <w:r>
+        <w:rPr>
+          <w:sz w:val="24"/>
+          <w:szCs w:val="24"/>
+        </w:rPr>
+        <w:t>Nuestro compromiso es proporcionar estos servicios de manera completamente gratuita, como una forma de retribuir y agradecer la educación que hemos recibido. Creemos firmemente en el poder de la colaboración y el apoyo mutuo, y estamos entusiasmados por la oportunidad de ayudar a mejorar las condiciones tecnológicas del colegio.</w:t>
+      </w:r>
+    </w:p>
+    <w:p>
+      <w:pPr>
+        <w:spacing w:before="240" w:after="240" w:line="360" w:lineRule="auto"/>
+        <w:ind w:left="720"/>
+        <w:jc w:val="both"/>
+        <w:rPr>
+          <w:sz w:val="24"/>
+          <w:szCs w:val="24"/>
+        </w:rPr>
+      </w:pPr>
+      <w:r>
+        <w:rPr>
+          <w:sz w:val="24"/>
+          <w:szCs w:val="24"/>
+        </w:rPr>
+        <w:t>Esperamos que este esfuerzo conjunto beneficie a todos los miembros de nuestra escuela y ayude con un entorno de aprendizaje más eficiente y accesible.</w:t>
+      </w:r>
+    </w:p>
+    <w:p>
+      <w:pPr>
+        <w:spacing w:line="360" w:lineRule="auto"/>
+        <w:jc w:val="both"/>
+        <w:rPr>
+          <w:b/>
+          <w:bCs/>
+          <w:sz w:val="24"/>
+          <w:szCs w:val="24"/>
+        </w:rPr>
+      </w:pPr>
+    </w:p>
+    <w:p>
+      <w:pPr>
+        <w:spacing w:line="360" w:lineRule="auto"/>
+        <w:jc w:val="both"/>
+        <w:rPr>
+          <w:b/>
+          <w:bCs/>
+          <w:sz w:val="24"/>
+          <w:szCs w:val="24"/>
+        </w:rPr>
+      </w:pPr>
+      <w:r>
+        <w:rPr>
+          <w:b/>
+          <w:bCs/>
+          <w:sz w:val="24"/>
+          <w:szCs w:val="24"/>
+        </w:rPr>
+        <w:t>Situación Problemática</w:t>
+      </w:r>
+    </w:p>
+    <w:p>
+      <w:pPr>
+        <w:spacing w:line="360" w:lineRule="auto"/>
+        <w:ind w:left="720"/>
+        <w:jc w:val="both"/>
+        <w:rPr>
+          <w:sz w:val="24"/>
+          <w:szCs w:val="24"/>
+        </w:rPr>
+      </w:pPr>
+      <w:r>
+        <w:rPr>
+          <w:sz w:val="24"/>
+          <w:szCs w:val="24"/>
+        </w:rPr>
+        <w:t xml:space="preserve"> </w:t>
+      </w:r>
+      <w:r>
+        <w:rPr>
+          <w:sz w:val="24"/>
+          <w:szCs w:val="24"/>
+        </w:rPr>
+        <w:tab/>
+      </w:r>
+      <w:r>
+        <w:rPr>
+          <w:sz w:val="24"/>
+          <w:szCs w:val="24"/>
+        </w:rPr>
+        <w:tab/>
+        <w:t xml:space="preserve">  En el contexto actual, nos enfrentamos a un desafío significativo relacionado con la operatividad de las computadoras (PC) en nuestro colegio. Observamos que existe un número considerable de equipos que, a pesar de su importancia para las actividades educativas, presentan problemas técnicos y no están funcionando correctamente.</w:t>
+      </w:r>
+    </w:p>
+    <w:p>
+      <w:pPr>
+        <w:spacing w:line="360" w:lineRule="auto"/>
+        <w:jc w:val="both"/>
+        <w:rPr>
+          <w:sz w:val="24"/>
+          <w:szCs w:val="24"/>
+        </w:rPr>
+      </w:pPr>
+    </w:p>
+    <w:p>
+      <w:pPr>
+        <w:spacing w:line="360" w:lineRule="auto"/>
+        <w:jc w:val="both"/>
+        <w:rPr>
+          <w:sz w:val="24"/>
+          <w:szCs w:val="24"/>
+        </w:rPr>
+      </w:pPr>
+    </w:p>
+    <w:p>
+      <w:pPr>
+        <w:spacing w:line="360" w:lineRule="auto"/>
+        <w:jc w:val="both"/>
+        <w:rPr>
+          <w:b/>
+          <w:bCs/>
+          <w:sz w:val="24"/>
+          <w:szCs w:val="24"/>
+        </w:rPr>
+      </w:pPr>
+      <w:r>
+        <w:rPr>
+          <w:b/>
+          <w:bCs/>
+          <w:sz w:val="24"/>
+          <w:szCs w:val="24"/>
+        </w:rPr>
+        <w:lastRenderedPageBreak/>
+        <w:t>Objetivo</w:t>
+      </w:r>
+    </w:p>
+    <w:p>
+      <w:pPr>
+        <w:spacing w:line="360" w:lineRule="auto"/>
+        <w:ind w:left="720"/>
+        <w:jc w:val="both"/>
+        <w:rPr>
+          <w:sz w:val="24"/>
+          <w:szCs w:val="24"/>
+        </w:rPr>
+      </w:pPr>
+      <w:r>
+        <w:rPr>
+          <w:sz w:val="24"/>
+          <w:szCs w:val="24"/>
+        </w:rPr>
+        <w:t xml:space="preserve"> Nuestro principal objetivo es garantizar el funcionamiento correcto y sostenible de las computadoras, asegurando su pleno uso y mantenimiento a lo largo del tiempo en el colegio. Reconocemos la importancia de una infraestructura tecnológica confiable y eficiente para apoyar las actividades educativas.</w:t>
+      </w:r>
+    </w:p>
+    <w:p>
+      <w:pPr>
+        <w:spacing w:before="240" w:after="240" w:line="360" w:lineRule="auto"/>
+        <w:ind w:left="720"/>
+        <w:jc w:val="both"/>
+        <w:rPr>
+          <w:sz w:val="24"/>
+          <w:szCs w:val="24"/>
+        </w:rPr>
+      </w:pPr>
+      <w:r>
+        <w:rPr>
+          <w:sz w:val="24"/>
+          <w:szCs w:val="24"/>
+        </w:rPr>
+        <w:t>Nos guiamos por la estrategia de establecer objetivos alcanzables, enfocándonos en metas a corto plazo que sean fácilmente alcanzables. Esta metodología no solo promueve un progreso continuo, sino que también motiva y alienta a todos los miembros del equipo involucrados en el proyecto.</w:t>
+      </w:r>
+    </w:p>
+    <w:p>
+      <w:pPr>
+        <w:spacing w:before="240" w:after="240" w:line="360" w:lineRule="auto"/>
+        <w:ind w:firstLine="720"/>
+        <w:jc w:val="both"/>
+        <w:rPr>
           <w:sz w:val="28"/>
           <w:szCs w:val="28"/>
         </w:rPr>
-        <w:t xml:space="preserve">Introducción </w:t>
+      </w:pPr>
+      <w:r>
+        <w:rPr>
+          <w:sz w:val="24"/>
+          <w:szCs w:val="24"/>
+        </w:rPr>
+        <w:t>Los objetivos específicos se detallarán de manera concreta en la documentación correspondiente.</w:t>
       </w:r>
     </w:p>
     <w:p>
       <w:pPr>
         <w:spacing w:line="360" w:lineRule="auto"/>
         <w:jc w:val="both"/>
+        <w:rPr>
+          <w:b/>
+          <w:sz w:val="24"/>
+          <w:szCs w:val="24"/>
+        </w:rPr>
+      </w:pPr>
+      <w:r>
         <w:rPr>
           <w:b/>
           <w:sz w:val="28"/>
           <w:szCs w:val="28"/>
         </w:rPr>
-      </w:pPr>
+        <w:t xml:space="preserve">Documentación del código </w:t>
+      </w:r>
+      <w:proofErr w:type="spellStart"/>
+      <w:r>
+        <w:rPr>
+          <w:b/>
+          <w:sz w:val="28"/>
+          <w:szCs w:val="28"/>
+        </w:rPr>
+        <w:t>frontend</w:t>
+      </w:r>
+      <w:proofErr w:type="spellEnd"/>
+      <w:r>
+        <w:rPr>
+          <w:b/>
+          <w:sz w:val="28"/>
+          <w:szCs w:val="28"/>
+        </w:rPr>
+        <w:t>:</w:t>
+      </w:r>
+      <w:r>
+        <w:rPr>
+          <w:b/>
+          <w:sz w:val="24"/>
+          <w:szCs w:val="24"/>
+        </w:rPr>
+        <w:t xml:space="preserve"> </w:t>
+      </w:r>
+    </w:p>
+    <w:p>
+      <w:pPr>
+        <w:spacing w:line="360" w:lineRule="auto"/>
+        <w:jc w:val="both"/>
+        <w:rPr>
+          <w:sz w:val="24"/>
+          <w:szCs w:val="24"/>
+        </w:rPr>
+      </w:pPr>
+    </w:p>
+    <w:p>
+      <w:pPr>
+        <w:spacing w:line="360" w:lineRule="auto"/>
+        <w:jc w:val="both"/>
+        <w:rPr>
+          <w:b/>
+          <w:bCs/>
+          <w:sz w:val="24"/>
+          <w:szCs w:val="24"/>
+        </w:rPr>
+      </w:pPr>
+      <w:r>
+        <w:rPr>
+          <w:b/>
+          <w:bCs/>
+          <w:sz w:val="24"/>
+          <w:szCs w:val="24"/>
+        </w:rPr>
+        <w:t>Arreglo.html</w:t>
+      </w:r>
     </w:p>
     <w:p>
       <w:pPr>
@@ -50,7 +358,209 @@
           <w:sz w:val="24"/>
           <w:szCs w:val="24"/>
         </w:rPr>
-        <w:t>Somos un equipo de estudiantes del Colegio Secundario “Alte. Brown” y hemos decidido emprender un proyecto que tiene como objetivo la creación de una página web dedicada a la asistencia en reparaciones y reconstrucciones de computadoras. Este servicio está dirigido tanto al colegio como al alumnado y a los profesores.</w:t>
+        <w:t xml:space="preserve">Hemos implementado una opción especializada en nuestro sistema de soporte técnico que permite a nuestros técnicos seleccionar y gestionar las computadoras disponibles en el taller para su reparación. Esta funcionalidad está diseñada para optimizar el proceso de diagnóstico y reparación, debido a que cada </w:t>
+      </w:r>
+      <w:proofErr w:type="spellStart"/>
+      <w:r>
+        <w:rPr>
+          <w:sz w:val="24"/>
+          <w:szCs w:val="24"/>
+        </w:rPr>
+        <w:t>tecnico</w:t>
+      </w:r>
+      <w:proofErr w:type="spellEnd"/>
+      <w:r>
+        <w:rPr>
+          <w:sz w:val="24"/>
+          <w:szCs w:val="24"/>
+        </w:rPr>
+        <w:t xml:space="preserve"> puede variar su </w:t>
+      </w:r>
+      <w:proofErr w:type="spellStart"/>
+      <w:r>
+        <w:rPr>
+          <w:sz w:val="24"/>
+          <w:szCs w:val="24"/>
+        </w:rPr>
+        <w:t>eleccion</w:t>
+      </w:r>
+      <w:proofErr w:type="spellEnd"/>
+      <w:r>
+        <w:rPr>
+          <w:sz w:val="24"/>
+          <w:szCs w:val="24"/>
+        </w:rPr>
+        <w:t xml:space="preserve"> </w:t>
+      </w:r>
+      <w:proofErr w:type="spellStart"/>
+      <w:r>
+        <w:rPr>
+          <w:sz w:val="24"/>
+          <w:szCs w:val="24"/>
+        </w:rPr>
+        <w:t>segun</w:t>
+      </w:r>
+      <w:proofErr w:type="spellEnd"/>
+      <w:r>
+        <w:rPr>
+          <w:sz w:val="24"/>
+          <w:szCs w:val="24"/>
+        </w:rPr>
+        <w:t xml:space="preserve"> la cantidad de conocimiento que tenga, asegurando que cada equipo reciba la atención necesaria de manera eficiente.</w:t>
+      </w:r>
+    </w:p>
+    <w:p>
+      <w:pPr>
+        <w:spacing w:line="360" w:lineRule="auto"/>
+        <w:jc w:val="both"/>
+        <w:rPr>
+          <w:sz w:val="24"/>
+          <w:szCs w:val="24"/>
+        </w:rPr>
+      </w:pPr>
+    </w:p>
+    <w:p>
+      <w:pPr>
+        <w:spacing w:line="360" w:lineRule="auto"/>
+        <w:jc w:val="both"/>
+        <w:rPr>
+          <w:sz w:val="24"/>
+          <w:szCs w:val="24"/>
+        </w:rPr>
+      </w:pPr>
+    </w:p>
+    <w:p>
+      <w:pPr>
+        <w:spacing w:line="360" w:lineRule="auto"/>
+        <w:jc w:val="both"/>
+        <w:rPr>
+          <w:sz w:val="24"/>
+          <w:szCs w:val="24"/>
+        </w:rPr>
+      </w:pPr>
+    </w:p>
+    <w:p>
+      <w:pPr>
+        <w:spacing w:line="360" w:lineRule="auto"/>
+        <w:jc w:val="both"/>
+        <w:rPr>
+          <w:sz w:val="24"/>
+          <w:szCs w:val="24"/>
+        </w:rPr>
+      </w:pPr>
+    </w:p>
+    <w:p>
+      <w:pPr>
+        <w:spacing w:line="360" w:lineRule="auto"/>
+        <w:jc w:val="both"/>
+        <w:rPr>
+          <w:sz w:val="24"/>
+          <w:szCs w:val="24"/>
+        </w:rPr>
+      </w:pPr>
+    </w:p>
+    <w:p>
+      <w:pPr>
+        <w:spacing w:line="360" w:lineRule="auto"/>
+        <w:jc w:val="both"/>
+        <w:rPr>
+          <w:sz w:val="24"/>
+          <w:szCs w:val="24"/>
+        </w:rPr>
+      </w:pPr>
+    </w:p>
+    <w:p>
+      <w:pPr>
+        <w:spacing w:line="360" w:lineRule="auto"/>
+        <w:jc w:val="both"/>
+        <w:rPr>
+          <w:sz w:val="24"/>
+          <w:szCs w:val="24"/>
+        </w:rPr>
+      </w:pPr>
+    </w:p>
+    <w:p>
+      <w:pPr>
+        <w:spacing w:line="360" w:lineRule="auto"/>
+        <w:jc w:val="both"/>
+        <w:rPr>
+          <w:sz w:val="24"/>
+          <w:szCs w:val="24"/>
+        </w:rPr>
+      </w:pPr>
+    </w:p>
+    <w:p>
+      <w:pPr>
+        <w:spacing w:line="360" w:lineRule="auto"/>
+        <w:jc w:val="both"/>
+        <w:rPr>
+          <w:b/>
+          <w:bCs/>
+          <w:sz w:val="24"/>
+          <w:szCs w:val="24"/>
+        </w:rPr>
+      </w:pPr>
+      <w:r>
+        <w:rPr>
+          <w:b/>
+          <w:bCs/>
+          <w:sz w:val="24"/>
+          <w:szCs w:val="24"/>
+        </w:rPr>
+        <w:lastRenderedPageBreak/>
+        <w:t>Asesoramiento</w:t>
+      </w:r>
+    </w:p>
+    <w:p>
+      <w:pPr>
+        <w:spacing w:line="360" w:lineRule="auto"/>
+        <w:ind w:left="720" w:firstLine="720"/>
+        <w:jc w:val="both"/>
+        <w:rPr>
+          <w:sz w:val="24"/>
+          <w:szCs w:val="24"/>
+        </w:rPr>
+      </w:pPr>
+      <w:r>
+        <w:rPr>
+          <w:sz w:val="24"/>
+          <w:szCs w:val="24"/>
+        </w:rPr>
+        <w:t xml:space="preserve">Se </w:t>
+      </w:r>
+      <w:proofErr w:type="spellStart"/>
+      <w:r>
+        <w:rPr>
+          <w:sz w:val="24"/>
+          <w:szCs w:val="24"/>
+        </w:rPr>
+        <w:t>utilizaria</w:t>
+      </w:r>
+      <w:proofErr w:type="spellEnd"/>
+      <w:r>
+        <w:rPr>
+          <w:sz w:val="24"/>
+          <w:szCs w:val="24"/>
+        </w:rPr>
+        <w:t xml:space="preserve"> para garantizar una atención óptima y resolver cualquier inquietud que pueda surgir, hemos implementado un sistema de comunicación directa respecto a </w:t>
+      </w:r>
+      <w:proofErr w:type="spellStart"/>
+      <w:proofErr w:type="gramStart"/>
+      <w:r>
+        <w:rPr>
+          <w:sz w:val="24"/>
+          <w:szCs w:val="24"/>
+        </w:rPr>
+        <w:t>dudas,sugerencias</w:t>
+      </w:r>
+      <w:proofErr w:type="spellEnd"/>
+      <w:proofErr w:type="gramEnd"/>
+      <w:r>
+        <w:rPr>
+          <w:sz w:val="24"/>
+          <w:szCs w:val="24"/>
+        </w:rPr>
+        <w:t xml:space="preserve"> e inquietudes. Este canal está diseñado para que usted pueda expresar sus dudas de manera clara y efectiva, permitiéndonos ofrecerle un diagnóstico preciso y oportuno.</w:t>
       </w:r>
     </w:p>
     <w:p>
@@ -68,43 +578,7 @@
           <w:sz w:val="24"/>
           <w:szCs w:val="24"/>
         </w:rPr>
-        <w:t>Nuestra iniciativa surge del deseo de aplicar y compartir los conocimientos adquiridos durante nuestra formación, ofreciendo una contribución significativa a nuestra comunidad educativa. A través de esta plataforma, buscamos facilitar el mantenimiento y la mejora de los equipos informáticos, esenciales para el proceso de enseñanza y aprendizaje.</w:t>
-      </w:r>
-    </w:p>
-    <w:p>
-      <w:pPr>
-        <w:spacing w:before="240" w:after="240" w:line="360" w:lineRule="auto"/>
-        <w:ind w:left="720"/>
-        <w:jc w:val="both"/>
-        <w:rPr>
-          <w:sz w:val="24"/>
-          <w:szCs w:val="24"/>
-        </w:rPr>
-      </w:pPr>
-      <w:r>
-        <w:rPr>
-          <w:sz w:val="24"/>
-          <w:szCs w:val="24"/>
-        </w:rPr>
-        <w:t>Nuestro compromiso es proporcionar estos servicios de manera completamente gratuita, como una forma de retribuir y agradecer la educación que hemos recibido. Creemos firmemente en el poder de la colaboración y el apoyo mutuo, y estamos entusiasmados por la oportunidad de ayudar a mejorar las condiciones tecnológicas del colegio.</w:t>
-      </w:r>
-    </w:p>
-    <w:p>
-      <w:pPr>
-        <w:spacing w:before="240" w:after="240" w:line="360" w:lineRule="auto"/>
-        <w:ind w:left="720"/>
-        <w:jc w:val="both"/>
-        <w:rPr>
-          <w:sz w:val="24"/>
-          <w:szCs w:val="24"/>
-        </w:rPr>
-      </w:pPr>
-      <w:r>
-        <w:rPr>
-          <w:sz w:val="24"/>
-          <w:szCs w:val="24"/>
-        </w:rPr>
-        <w:t>Esperamos que este esfuerzo conjunto beneficie a todos los miembros de nuestra escuela y ayude con un entorno de aprendizaje más eficiente y accesible.</w:t>
+        <w:t>Nuestro equipo de servicio técnico está a su disposición para proporcionarle la información y asistencia necesarias, asegurando así que todas sus consultas sean atendidas de forma profesional y eficiente.</w:t>
       </w:r>
     </w:p>
     <w:p>
@@ -112,26 +586,69 @@
         <w:spacing w:line="360" w:lineRule="auto"/>
         <w:jc w:val="both"/>
         <w:rPr>
-          <w:sz w:val="24"/>
-          <w:szCs w:val="24"/>
-        </w:rPr>
-      </w:pPr>
+          <w:b/>
+          <w:bCs/>
+          <w:sz w:val="24"/>
+          <w:szCs w:val="24"/>
+        </w:rPr>
+      </w:pPr>
+      <w:r>
+        <w:rPr>
+          <w:b/>
+          <w:bCs/>
+          <w:sz w:val="24"/>
+          <w:szCs w:val="24"/>
+        </w:rPr>
+        <w:t>Limpieza.html</w:t>
+      </w:r>
     </w:p>
     <w:p>
       <w:pPr>
         <w:spacing w:line="360" w:lineRule="auto"/>
-        <w:jc w:val="both"/>
-        <w:rPr>
-          <w:sz w:val="24"/>
-          <w:szCs w:val="24"/>
-        </w:rPr>
-      </w:pPr>
-      <w:r>
-        <w:rPr>
-          <w:sz w:val="24"/>
-          <w:szCs w:val="24"/>
-        </w:rPr>
-        <w:t>Situación Problemática</w:t>
+        <w:ind w:left="720" w:firstLine="720"/>
+        <w:jc w:val="both"/>
+        <w:rPr>
+          <w:sz w:val="24"/>
+          <w:szCs w:val="24"/>
+        </w:rPr>
+      </w:pPr>
+      <w:r>
+        <w:rPr>
+          <w:sz w:val="24"/>
+          <w:szCs w:val="24"/>
+        </w:rPr>
+        <w:t>Esta sección está diseñada específicamente para facilitar la solicitud de servicios de limpieza. Aquí encontrará toda la información necesaria para coordinar y gestionar sus necesidades de limpieza de manera eficiente.</w:t>
+      </w:r>
+    </w:p>
+    <w:p>
+      <w:pPr>
+        <w:spacing w:line="360" w:lineRule="auto"/>
+        <w:jc w:val="both"/>
+        <w:rPr>
+          <w:sz w:val="24"/>
+          <w:szCs w:val="24"/>
+        </w:rPr>
+      </w:pPr>
+    </w:p>
+    <w:p>
+      <w:pPr>
+        <w:spacing w:line="360" w:lineRule="auto"/>
+        <w:jc w:val="both"/>
+        <w:rPr>
+          <w:b/>
+          <w:bCs/>
+          <w:sz w:val="24"/>
+          <w:szCs w:val="24"/>
+        </w:rPr>
+      </w:pPr>
+      <w:r>
+        <w:rPr>
+          <w:b/>
+          <w:bCs/>
+          <w:sz w:val="24"/>
+          <w:szCs w:val="24"/>
+        </w:rPr>
+        <w:t>Style.css</w:t>
       </w:r>
     </w:p>
     <w:p>
@@ -149,22 +666,7 @@
           <w:sz w:val="24"/>
           <w:szCs w:val="24"/>
         </w:rPr>
-        <w:t xml:space="preserve"> </w:t>
-      </w:r>
-      <w:r>
-        <w:rPr>
-          <w:sz w:val="24"/>
-          <w:szCs w:val="24"/>
-        </w:rPr>
-        <w:tab/>
-      </w:r>
-      <w:r>
-        <w:rPr>
-          <w:sz w:val="24"/>
-          <w:szCs w:val="24"/>
-        </w:rPr>
-        <w:tab/>
-        <w:t xml:space="preserve">  En el contexto actual, nos enfrentamos a un desafío significativo relacionado con la operatividad de las computadoras (PC) en nuestro colegio. Observamos que existe un número considerable de equipos que, a pesar de su importancia para las actividades educativas, presentan problemas técnicos y no están funcionando correctamente.</w:t>
+        <w:t xml:space="preserve">   Esta sección está dedicada a establecer las características superficiales de la página, abarcando cada vista de manera individual. Proporciona una guía detallada sobre la apariencia del sitio, asegurando una presentación coherente y atractiva. Aquí se encuentran los elementos clave que conforman la estética y la estructura de cada vista.</w:t>
       </w:r>
     </w:p>
     <w:p>
@@ -182,16 +684,20 @@
         <w:spacing w:line="360" w:lineRule="auto"/>
         <w:jc w:val="both"/>
         <w:rPr>
-          <w:sz w:val="24"/>
-          <w:szCs w:val="24"/>
-        </w:rPr>
-      </w:pPr>
-      <w:r>
-        <w:rPr>
-          <w:sz w:val="24"/>
-          <w:szCs w:val="24"/>
-        </w:rPr>
-        <w:t>Objetivo</w:t>
+          <w:b/>
+          <w:bCs/>
+          <w:sz w:val="24"/>
+          <w:szCs w:val="24"/>
+        </w:rPr>
+      </w:pPr>
+      <w:r>
+        <w:rPr>
+          <w:b/>
+          <w:bCs/>
+          <w:sz w:val="24"/>
+          <w:szCs w:val="24"/>
+        </w:rPr>
+        <w:t>Index.html</w:t>
       </w:r>
     </w:p>
     <w:p>
@@ -209,43 +715,7 @@
           <w:sz w:val="24"/>
           <w:szCs w:val="24"/>
         </w:rPr>
-        <w:t xml:space="preserve"> Nuestro principal objetivo es garantizar el funcionamiento correcto y sostenible de las computadoras, asegurando su pleno uso y mantenimiento a lo largo del tiempo en el colegio. Reconocemos la importancia de una infraestructura tecnológica confiable y eficiente para apoyar las actividades educativas.</w:t>
-      </w:r>
-    </w:p>
-    <w:p>
-      <w:pPr>
-        <w:spacing w:before="240" w:after="240" w:line="360" w:lineRule="auto"/>
-        <w:ind w:left="720"/>
-        <w:jc w:val="both"/>
-        <w:rPr>
-          <w:sz w:val="24"/>
-          <w:szCs w:val="24"/>
-        </w:rPr>
-      </w:pPr>
-      <w:r>
-        <w:rPr>
-          <w:sz w:val="24"/>
-          <w:szCs w:val="24"/>
-        </w:rPr>
-        <w:t>Nos guiamos por la estrategia de establecer objetivos alcanzables, enfocándonos en metas a corto plazo que sean fácilmente alcanzables. Esta metodología no solo promueve un progreso continuo, sino que también motiva y alienta a todos los miembros del equipo involucrados en el proyecto.</w:t>
-      </w:r>
-    </w:p>
-    <w:p>
-      <w:pPr>
-        <w:spacing w:before="240" w:after="240" w:line="360" w:lineRule="auto"/>
-        <w:ind w:firstLine="720"/>
-        <w:jc w:val="both"/>
-        <w:rPr>
-          <w:sz w:val="28"/>
-          <w:szCs w:val="28"/>
-        </w:rPr>
-      </w:pPr>
-      <w:r>
-        <w:rPr>
-          <w:sz w:val="24"/>
-          <w:szCs w:val="24"/>
-        </w:rPr>
-        <w:t>Los objetivos específicos se detallarán de manera concreta en la documentación correspondiente.</w:t>
+        <w:t xml:space="preserve">     La vista principal de la página actúa como el núcleo central de organización y distribución de todas las demás vistas. Es la principal fuente de datos y estructura de la página, proporcionando la base sobre la cual se construyen y desarrollan las fases posteriores del sitio. Esta vista integra y unifica todos los componentes, asegurando una coherencia y funcionalidad óptimas en la experiencia del usuario.</w:t>
       </w:r>
     </w:p>
     <w:p>
@@ -253,51 +723,18 @@
         <w:spacing w:line="360" w:lineRule="auto"/>
         <w:jc w:val="both"/>
         <w:rPr>
-          <w:b/>
-          <w:sz w:val="24"/>
-          <w:szCs w:val="24"/>
-        </w:rPr>
-      </w:pPr>
-      <w:r>
-        <w:rPr>
-          <w:b/>
-          <w:sz w:val="28"/>
-          <w:szCs w:val="28"/>
-        </w:rPr>
-        <w:t xml:space="preserve">Documentación del código </w:t>
-      </w:r>
-      <w:proofErr w:type="spellStart"/>
-      <w:r>
-        <w:rPr>
-          <w:b/>
-          <w:sz w:val="28"/>
-          <w:szCs w:val="28"/>
-        </w:rPr>
-        <w:t>frontend</w:t>
-      </w:r>
-      <w:proofErr w:type="spellEnd"/>
-      <w:r>
-        <w:rPr>
-          <w:b/>
-          <w:sz w:val="28"/>
-          <w:szCs w:val="28"/>
-        </w:rPr>
-        <w:t>:</w:t>
-      </w:r>
-      <w:r>
-        <w:rPr>
-          <w:b/>
-          <w:sz w:val="24"/>
-          <w:szCs w:val="24"/>
-        </w:rPr>
-        <w:t xml:space="preserve"> </w:t>
-      </w:r>
+          <w:sz w:val="24"/>
+          <w:szCs w:val="24"/>
+        </w:rPr>
+      </w:pPr>
     </w:p>
     <w:p>
       <w:pPr>
         <w:spacing w:line="360" w:lineRule="auto"/>
         <w:jc w:val="both"/>
         <w:rPr>
+          <w:b/>
+          <w:bCs/>
           <w:sz w:val="24"/>
           <w:szCs w:val="24"/>
         </w:rPr>
@@ -308,16 +745,33 @@
         <w:spacing w:line="360" w:lineRule="auto"/>
         <w:jc w:val="both"/>
         <w:rPr>
-          <w:sz w:val="24"/>
-          <w:szCs w:val="24"/>
-        </w:rPr>
-      </w:pPr>
-      <w:r>
-        <w:rPr>
-          <w:sz w:val="24"/>
-          <w:szCs w:val="24"/>
-        </w:rPr>
-        <w:t>Arreglo.html</w:t>
+          <w:b/>
+          <w:bCs/>
+          <w:sz w:val="24"/>
+          <w:szCs w:val="24"/>
+        </w:rPr>
+      </w:pPr>
+    </w:p>
+    <w:p>
+      <w:pPr>
+        <w:spacing w:line="360" w:lineRule="auto"/>
+        <w:jc w:val="both"/>
+        <w:rPr>
+          <w:b/>
+          <w:bCs/>
+          <w:sz w:val="24"/>
+          <w:szCs w:val="24"/>
+        </w:rPr>
+      </w:pPr>
+      <w:r>
+        <w:rPr>
+          <w:b/>
+          <w:bCs/>
+          <w:sz w:val="24"/>
+          <w:szCs w:val="24"/>
+        </w:rPr>
+        <w:lastRenderedPageBreak/>
+        <w:t>Contactos.html</w:t>
       </w:r>
     </w:p>
     <w:p>
@@ -335,330 +789,28 @@
           <w:sz w:val="24"/>
           <w:szCs w:val="24"/>
         </w:rPr>
-        <w:t xml:space="preserve">Hemos implementado una opción especializada en nuestro sistema de soporte técnico que permite a nuestros técnicos seleccionar y gestionar las computadoras disponibles en el taller para su reparación. Esta funcionalidad está diseñada para optimizar el proceso de diagnóstico y reparación, debido a que cada </w:t>
-      </w:r>
-      <w:proofErr w:type="spellStart"/>
-      <w:r>
-        <w:rPr>
-          <w:sz w:val="24"/>
-          <w:szCs w:val="24"/>
-        </w:rPr>
-        <w:t>tecnico</w:t>
-      </w:r>
-      <w:proofErr w:type="spellEnd"/>
-      <w:r>
-        <w:rPr>
-          <w:sz w:val="24"/>
-          <w:szCs w:val="24"/>
-        </w:rPr>
-        <w:t xml:space="preserve"> puede variar su </w:t>
-      </w:r>
-      <w:proofErr w:type="spellStart"/>
-      <w:r>
-        <w:rPr>
-          <w:sz w:val="24"/>
-          <w:szCs w:val="24"/>
-        </w:rPr>
-        <w:t>eleccion</w:t>
-      </w:r>
-      <w:proofErr w:type="spellEnd"/>
-      <w:r>
-        <w:rPr>
-          <w:sz w:val="24"/>
-          <w:szCs w:val="24"/>
-        </w:rPr>
-        <w:t xml:space="preserve"> </w:t>
-      </w:r>
-      <w:proofErr w:type="spellStart"/>
-      <w:r>
-        <w:rPr>
-          <w:sz w:val="24"/>
-          <w:szCs w:val="24"/>
-        </w:rPr>
-        <w:t>segun</w:t>
-      </w:r>
-      <w:proofErr w:type="spellEnd"/>
-      <w:r>
-        <w:rPr>
-          <w:sz w:val="24"/>
-          <w:szCs w:val="24"/>
-        </w:rPr>
-        <w:t xml:space="preserve"> la cantidad de conocimiento que tenga, asegurando que cada equipo reciba la atención necesaria de manera eficiente.</w:t>
-      </w:r>
-    </w:p>
-    <w:p>
-      <w:pPr>
-        <w:spacing w:line="360" w:lineRule="auto"/>
-        <w:jc w:val="both"/>
-        <w:rPr>
-          <w:sz w:val="24"/>
-          <w:szCs w:val="24"/>
-        </w:rPr>
-      </w:pPr>
-    </w:p>
-    <w:p>
-      <w:pPr>
-        <w:spacing w:line="360" w:lineRule="auto"/>
-        <w:jc w:val="both"/>
-        <w:rPr>
-          <w:sz w:val="24"/>
-          <w:szCs w:val="24"/>
-        </w:rPr>
-      </w:pPr>
-      <w:r>
-        <w:rPr>
-          <w:sz w:val="24"/>
-          <w:szCs w:val="24"/>
-        </w:rPr>
-        <w:t>Asesoramiento</w:t>
-      </w:r>
-    </w:p>
-    <w:p>
-      <w:pPr>
-        <w:spacing w:line="360" w:lineRule="auto"/>
-        <w:ind w:left="720" w:firstLine="720"/>
-        <w:jc w:val="both"/>
-        <w:rPr>
-          <w:sz w:val="24"/>
-          <w:szCs w:val="24"/>
-        </w:rPr>
-      </w:pPr>
-      <w:r>
-        <w:rPr>
-          <w:sz w:val="24"/>
-          <w:szCs w:val="24"/>
-        </w:rPr>
-        <w:t xml:space="preserve">Se </w:t>
-      </w:r>
-      <w:proofErr w:type="spellStart"/>
-      <w:r>
-        <w:rPr>
-          <w:sz w:val="24"/>
-          <w:szCs w:val="24"/>
-        </w:rPr>
-        <w:t>utilizaria</w:t>
-      </w:r>
-      <w:proofErr w:type="spellEnd"/>
-      <w:r>
-        <w:rPr>
-          <w:sz w:val="24"/>
-          <w:szCs w:val="24"/>
-        </w:rPr>
-        <w:t xml:space="preserve"> para garantizar una atención óptima y resolver cualquier inquietud que pueda surgir, hemos implementado un sistema de comunicación directa respecto a </w:t>
-      </w:r>
-      <w:proofErr w:type="spellStart"/>
-      <w:r>
-        <w:rPr>
-          <w:sz w:val="24"/>
-          <w:szCs w:val="24"/>
-        </w:rPr>
-        <w:t>dudas,sugerencias</w:t>
-      </w:r>
-      <w:proofErr w:type="spellEnd"/>
-      <w:r>
-        <w:rPr>
-          <w:sz w:val="24"/>
-          <w:szCs w:val="24"/>
-        </w:rPr>
-        <w:t xml:space="preserve"> e inquietudes. Este canal está diseñado para que usted pueda expresar sus dudas de manera clara y efectiva, permitiéndonos ofrecerle un diagnóstico preciso y oportuno.</w:t>
-      </w:r>
-    </w:p>
-    <w:p>
-      <w:pPr>
-        <w:spacing w:before="240" w:after="240" w:line="360" w:lineRule="auto"/>
-        <w:ind w:left="720"/>
-        <w:jc w:val="both"/>
-        <w:rPr>
-          <w:sz w:val="24"/>
-          <w:szCs w:val="24"/>
-        </w:rPr>
-      </w:pPr>
-      <w:r>
-        <w:rPr>
-          <w:sz w:val="24"/>
-          <w:szCs w:val="24"/>
-        </w:rPr>
-        <w:lastRenderedPageBreak/>
-        <w:t>Nuestro equipo de servicio técnico está a su disposición para proporcionarle la información y asistencia necesarias, asegurando así que todas sus consultas sean atendidas de forma profesional y eficiente.</w:t>
-      </w:r>
-    </w:p>
-    <w:p>
-      <w:pPr>
-        <w:spacing w:line="360" w:lineRule="auto"/>
-        <w:jc w:val="both"/>
-        <w:rPr>
-          <w:sz w:val="24"/>
-          <w:szCs w:val="24"/>
-        </w:rPr>
-      </w:pPr>
-      <w:r>
-        <w:rPr>
-          <w:sz w:val="24"/>
-          <w:szCs w:val="24"/>
-        </w:rPr>
-        <w:t>Limpieza.html</w:t>
-      </w:r>
-    </w:p>
-    <w:p>
-      <w:pPr>
-        <w:spacing w:line="360" w:lineRule="auto"/>
-        <w:ind w:left="720" w:firstLine="720"/>
-        <w:jc w:val="both"/>
-        <w:rPr>
-          <w:sz w:val="24"/>
-          <w:szCs w:val="24"/>
-        </w:rPr>
-      </w:pPr>
-      <w:r>
-        <w:rPr>
-          <w:sz w:val="24"/>
-          <w:szCs w:val="24"/>
-        </w:rPr>
-        <w:t>Esta sección está diseñada específicamente para facilitar la solicitud de servicios de limpieza. Aquí encontrará toda la información necesaria para coordinar y gestionar sus necesidades de limpieza de manera eficiente.</w:t>
-      </w:r>
-    </w:p>
-    <w:p>
-      <w:pPr>
-        <w:spacing w:line="360" w:lineRule="auto"/>
-        <w:jc w:val="both"/>
-        <w:rPr>
-          <w:sz w:val="24"/>
-          <w:szCs w:val="24"/>
-        </w:rPr>
-      </w:pPr>
-    </w:p>
-    <w:p>
-      <w:pPr>
-        <w:spacing w:line="360" w:lineRule="auto"/>
-        <w:jc w:val="both"/>
-        <w:rPr>
-          <w:sz w:val="24"/>
-          <w:szCs w:val="24"/>
-        </w:rPr>
-      </w:pPr>
-      <w:r>
-        <w:rPr>
-          <w:sz w:val="24"/>
-          <w:szCs w:val="24"/>
-        </w:rPr>
-        <w:t>Style.css</w:t>
-      </w:r>
-    </w:p>
-    <w:p>
-      <w:pPr>
-        <w:spacing w:line="360" w:lineRule="auto"/>
-        <w:ind w:left="720"/>
-        <w:jc w:val="both"/>
-        <w:rPr>
-          <w:sz w:val="24"/>
-          <w:szCs w:val="24"/>
-        </w:rPr>
-      </w:pPr>
-      <w:r>
-        <w:rPr>
-          <w:sz w:val="24"/>
-          <w:szCs w:val="24"/>
-        </w:rPr>
-        <w:t xml:space="preserve">   Esta sección está dedicada a establecer las características superficiales de la página, abarcando cada vista de manera individual. Proporciona una guía detallada sobre la apariencia del sitio, asegurando una presentación coherente y atractiva. Aquí se encuentran los elementos clave que conforman la estética y la estructura de cada vista.</w:t>
-      </w:r>
-    </w:p>
-    <w:p>
-      <w:pPr>
-        <w:spacing w:line="360" w:lineRule="auto"/>
-        <w:jc w:val="both"/>
-        <w:rPr>
-          <w:sz w:val="24"/>
-          <w:szCs w:val="24"/>
-        </w:rPr>
-      </w:pPr>
-    </w:p>
-    <w:p>
-      <w:pPr>
-        <w:spacing w:line="360" w:lineRule="auto"/>
-        <w:jc w:val="both"/>
-        <w:rPr>
-          <w:sz w:val="24"/>
-          <w:szCs w:val="24"/>
-        </w:rPr>
-      </w:pPr>
-      <w:r>
-        <w:rPr>
-          <w:sz w:val="24"/>
-          <w:szCs w:val="24"/>
-        </w:rPr>
-        <w:t>Index.html</w:t>
-      </w:r>
-    </w:p>
-    <w:p>
-      <w:pPr>
-        <w:spacing w:line="360" w:lineRule="auto"/>
-        <w:ind w:left="720"/>
-        <w:jc w:val="both"/>
-        <w:rPr>
-          <w:sz w:val="24"/>
-          <w:szCs w:val="24"/>
-        </w:rPr>
-      </w:pPr>
-      <w:r>
-        <w:rPr>
-          <w:sz w:val="24"/>
-          <w:szCs w:val="24"/>
-        </w:rPr>
-        <w:t xml:space="preserve">     La vista principal de la página actúa como el núcleo central de organización y distribución de todas las demás vistas. Es la principal fuente de datos y estructura de la página, proporcionando la base sobre la cual se construyen y desarrollan las fases posteriores del sitio. Esta vista integra y unifica todos los componentes, asegurando una coherencia y funcionalidad óptimas en la experiencia del usuario.</w:t>
-      </w:r>
-    </w:p>
-    <w:p>
-      <w:pPr>
-        <w:spacing w:line="360" w:lineRule="auto"/>
-        <w:jc w:val="both"/>
-        <w:rPr>
-          <w:sz w:val="24"/>
-          <w:szCs w:val="24"/>
-        </w:rPr>
-      </w:pPr>
-    </w:p>
-    <w:p>
-      <w:pPr>
-        <w:spacing w:line="360" w:lineRule="auto"/>
-        <w:jc w:val="both"/>
-        <w:rPr>
-          <w:sz w:val="24"/>
-          <w:szCs w:val="24"/>
-        </w:rPr>
-      </w:pPr>
-      <w:r>
-        <w:rPr>
-          <w:sz w:val="24"/>
-          <w:szCs w:val="24"/>
-        </w:rPr>
-        <w:t>Contactos.html</w:t>
-      </w:r>
-    </w:p>
-    <w:p>
-      <w:pPr>
-        <w:spacing w:line="360" w:lineRule="auto"/>
-        <w:ind w:left="720" w:firstLine="720"/>
-        <w:jc w:val="both"/>
-        <w:rPr>
-          <w:sz w:val="24"/>
-          <w:szCs w:val="24"/>
-        </w:rPr>
-      </w:pPr>
-      <w:r>
-        <w:rPr>
-          <w:sz w:val="24"/>
-          <w:szCs w:val="24"/>
-        </w:rPr>
         <w:t>Esta sección está destinada a facilitar la comunicación directa con el personal del proyecto. Aquí se encuentran datos específicos como dirección, correo electrónico, teléfono, entre otros. Este recurso es utilizado para establecer contacto fuera del ámbito de asesoramiento de la página, permitiendo una comunicación más personalizada y detallada con nuestro equipo.</w:t>
       </w:r>
     </w:p>
-    <w:p/>
-    <w:p/>
-    <w:p/>
+    <w:p>
+      <w:pPr>
+        <w:jc w:val="both"/>
+      </w:pPr>
+    </w:p>
+    <w:p>
+      <w:pPr>
+        <w:jc w:val="both"/>
+      </w:pPr>
+    </w:p>
+    <w:p>
+      <w:pPr>
+        <w:jc w:val="both"/>
+      </w:pPr>
+    </w:p>
     <w:p>
       <w:pPr>
         <w:spacing w:before="100" w:beforeAutospacing="1" w:after="100" w:afterAutospacing="1" w:line="240" w:lineRule="auto"/>
-        <w:ind w:left="720"/>
+        <w:jc w:val="both"/>
         <w:rPr>
           <w:rFonts w:eastAsia="Times New Roman"/>
           <w:b/>
@@ -677,8 +829,7 @@
           <w:szCs w:val="28"/>
           <w:lang w:val="es-AR"/>
         </w:rPr>
-        <w:lastRenderedPageBreak/>
-        <w:t xml:space="preserve">Documentación de la Integración de </w:t>
+        <w:t xml:space="preserve">Justificación </w:t>
       </w:r>
       <w:r>
         <w:rPr>
@@ -689,7 +840,7 @@
           <w:szCs w:val="28"/>
           <w:lang w:val="es-AR"/>
         </w:rPr>
-        <w:t>Bootstrap</w:t>
+        <w:t xml:space="preserve">de la Integración de </w:t>
       </w:r>
       <w:r>
         <w:rPr>
@@ -700,7 +851,7 @@
           <w:szCs w:val="28"/>
           <w:lang w:val="es-AR"/>
         </w:rPr>
-        <w:t xml:space="preserve"> en el Proyecto</w:t>
+        <w:t>Bootstrap</w:t>
       </w:r>
       <w:r>
         <w:rPr>
@@ -711,9 +862,8 @@
           <w:szCs w:val="28"/>
           <w:lang w:val="es-AR"/>
         </w:rPr>
-        <w:t xml:space="preserve"> </w:t>
-      </w:r>
-      <w:proofErr w:type="spellStart"/>
+        <w:t xml:space="preserve"> en el Proyecto</w:t>
+      </w:r>
       <w:r>
         <w:rPr>
           <w:rFonts w:eastAsia="Times New Roman"/>
@@ -723,13 +873,10 @@
           <w:szCs w:val="28"/>
           <w:lang w:val="es-AR"/>
         </w:rPr>
-        <w:t>FixApp</w:t>
-      </w:r>
-      <w:proofErr w:type="spellEnd"/>
-    </w:p>
-    <w:p>
-      <w:pPr>
-        <w:spacing w:before="100" w:beforeAutospacing="1" w:after="100" w:afterAutospacing="1" w:line="240" w:lineRule="auto"/>
+        <w:t xml:space="preserve"> </w:t>
+      </w:r>
+      <w:proofErr w:type="spellStart"/>
+      <w:r>
         <w:rPr>
           <w:rFonts w:eastAsia="Times New Roman"/>
           <w:b/>
@@ -738,501 +885,88 @@
           <w:szCs w:val="28"/>
           <w:lang w:val="es-AR"/>
         </w:rPr>
-      </w:pPr>
-    </w:p>
-    <w:p>
-      <w:pPr>
-        <w:numPr>
-          <w:ilvl w:val="0"/>
-          <w:numId w:val="9"/>
-        </w:numPr>
+        <w:t>FixApp</w:t>
+      </w:r>
+      <w:proofErr w:type="spellEnd"/>
+    </w:p>
+    <w:p>
+      <w:pPr>
         <w:spacing w:before="100" w:beforeAutospacing="1" w:after="100" w:afterAutospacing="1" w:line="240" w:lineRule="auto"/>
+        <w:jc w:val="both"/>
+        <w:rPr>
+          <w:sz w:val="24"/>
+          <w:szCs w:val="24"/>
+        </w:rPr>
+      </w:pPr>
+      <w:r>
+        <w:rPr>
+          <w:sz w:val="24"/>
+          <w:szCs w:val="24"/>
+        </w:rPr>
+        <w:t xml:space="preserve">Bootstrap ofrece diversas ventajas para el desarrollo rápido y prototipado de interfaces de usuario. Con su conjunto de componentes prediseñados y estilos CSS, es posible construir interfaces atractivas y funcionales de manera eficiente, ideal para proyectos con restricciones de tiempo. </w:t>
+      </w:r>
+    </w:p>
+    <w:p>
+      <w:pPr>
+        <w:spacing w:before="100" w:beforeAutospacing="1" w:after="100" w:afterAutospacing="1" w:line="240" w:lineRule="auto"/>
+        <w:jc w:val="both"/>
+        <w:rPr>
+          <w:sz w:val="24"/>
+          <w:szCs w:val="24"/>
+        </w:rPr>
+      </w:pPr>
+      <w:r>
+        <w:rPr>
+          <w:sz w:val="24"/>
+          <w:szCs w:val="24"/>
+        </w:rPr>
+        <w:t>Además, su enfoque "</w:t>
+      </w:r>
+      <w:proofErr w:type="spellStart"/>
+      <w:r>
+        <w:rPr>
+          <w:sz w:val="24"/>
+          <w:szCs w:val="24"/>
+        </w:rPr>
+        <w:t>mobile-first</w:t>
+      </w:r>
+      <w:proofErr w:type="spellEnd"/>
+      <w:r>
+        <w:rPr>
+          <w:sz w:val="24"/>
+          <w:szCs w:val="24"/>
+        </w:rPr>
+        <w:t>" garantiza que las aplicaciones sean responsivas desde dispositivos móviles hasta escritorios, asegurando una experiencia consistente. Bootstrap también facilita mantener una apariencia visual uniforme mediante estilos predefinidos y componentes estructurados, mejorando la coherencia estética y la experiencia del usuario. Con un soporte activo y una comunidad robusta, ofrece recursos extensos de documentación y ejemplos para resolver problemas y personalizar proyectos según las necesidades específicas, combinando la facilidad de uso con la flexibilidad de la personalización.</w:t>
+      </w:r>
+    </w:p>
+    <w:p>
+      <w:pPr>
+        <w:spacing w:before="100" w:beforeAutospacing="1" w:after="100" w:afterAutospacing="1" w:line="240" w:lineRule="auto"/>
+        <w:jc w:val="both"/>
+        <w:rPr>
+          <w:sz w:val="24"/>
+          <w:szCs w:val="24"/>
+        </w:rPr>
+      </w:pPr>
+    </w:p>
+    <w:p>
+      <w:pPr>
+        <w:spacing w:before="100" w:beforeAutospacing="1" w:after="100" w:afterAutospacing="1" w:line="240" w:lineRule="auto"/>
+        <w:jc w:val="both"/>
         <w:rPr>
           <w:rFonts w:eastAsia="Times New Roman"/>
+          <w:b/>
+          <w:bCs/>
           <w:sz w:val="24"/>
           <w:szCs w:val="24"/>
           <w:lang w:val="es-AR"/>
         </w:rPr>
       </w:pPr>
-      <w:r>
-        <w:rPr>
-          <w:rFonts w:eastAsia="Times New Roman"/>
-          <w:b/>
-          <w:bCs/>
-          <w:sz w:val="24"/>
-          <w:szCs w:val="24"/>
-          <w:lang w:val="es-AR"/>
-        </w:rPr>
-        <w:t>Rápido desarrollo y prototipado:</w:t>
-      </w:r>
     </w:p>
     <w:p>
       <w:pPr>
         <w:spacing w:before="100" w:beforeAutospacing="1" w:after="100" w:afterAutospacing="1" w:line="240" w:lineRule="auto"/>
-        <w:ind w:left="720"/>
-        <w:rPr>
-          <w:rFonts w:eastAsia="Times New Roman"/>
-          <w:sz w:val="24"/>
-          <w:szCs w:val="24"/>
-          <w:lang w:val="es-AR"/>
-        </w:rPr>
-      </w:pPr>
-    </w:p>
-    <w:p>
-      <w:pPr>
-        <w:numPr>
-          <w:ilvl w:val="1"/>
-          <w:numId w:val="9"/>
-        </w:numPr>
-        <w:spacing w:before="100" w:beforeAutospacing="1" w:after="100" w:afterAutospacing="1" w:line="240" w:lineRule="auto"/>
-        <w:rPr>
-          <w:rFonts w:eastAsia="Times New Roman"/>
-          <w:sz w:val="24"/>
-          <w:szCs w:val="24"/>
-          <w:lang w:val="es-AR"/>
-        </w:rPr>
-      </w:pPr>
-      <w:r>
-        <w:rPr>
-          <w:rFonts w:eastAsia="Times New Roman"/>
-          <w:sz w:val="24"/>
-          <w:szCs w:val="24"/>
-          <w:lang w:val="es-AR"/>
-        </w:rPr>
-        <w:t>Bootstrap ofrece un conjunto de componentes prediseñados y estilos CSS que te permiten construir rápidamente interfaces de usuario atractivas y funcionales. Esto es crucial en proyectos donde el tiempo de desarrollo es crítico.</w:t>
-      </w:r>
-    </w:p>
-    <w:p>
-      <w:pPr>
-        <w:spacing w:before="100" w:beforeAutospacing="1" w:after="100" w:afterAutospacing="1" w:line="240" w:lineRule="auto"/>
-        <w:ind w:left="1440"/>
-        <w:rPr>
-          <w:rFonts w:eastAsia="Times New Roman"/>
-          <w:sz w:val="24"/>
-          <w:szCs w:val="24"/>
-          <w:lang w:val="es-AR"/>
-        </w:rPr>
-      </w:pPr>
-    </w:p>
-    <w:p>
-      <w:pPr>
-        <w:numPr>
-          <w:ilvl w:val="0"/>
-          <w:numId w:val="9"/>
-        </w:numPr>
-        <w:spacing w:before="100" w:beforeAutospacing="1" w:after="100" w:afterAutospacing="1" w:line="240" w:lineRule="auto"/>
-        <w:rPr>
-          <w:rFonts w:eastAsia="Times New Roman"/>
-          <w:sz w:val="24"/>
-          <w:szCs w:val="24"/>
-          <w:lang w:val="es-AR"/>
-        </w:rPr>
-      </w:pPr>
-      <w:proofErr w:type="spellStart"/>
-      <w:r>
-        <w:rPr>
-          <w:rFonts w:eastAsia="Times New Roman"/>
-          <w:b/>
-          <w:bCs/>
-          <w:sz w:val="24"/>
-          <w:szCs w:val="24"/>
-          <w:lang w:val="es-AR"/>
-        </w:rPr>
-        <w:t>Responsividad</w:t>
-      </w:r>
-      <w:proofErr w:type="spellEnd"/>
-      <w:r>
-        <w:rPr>
-          <w:rFonts w:eastAsia="Times New Roman"/>
-          <w:b/>
-          <w:bCs/>
-          <w:sz w:val="24"/>
-          <w:szCs w:val="24"/>
-          <w:lang w:val="es-AR"/>
-        </w:rPr>
-        <w:t xml:space="preserve"> integrada</w:t>
-      </w:r>
-      <w:r>
-        <w:rPr>
-          <w:rFonts w:eastAsia="Times New Roman"/>
-          <w:b/>
-          <w:bCs/>
-          <w:sz w:val="24"/>
-          <w:szCs w:val="24"/>
-          <w:lang w:val="es-AR"/>
-        </w:rPr>
-        <w:t>:</w:t>
-      </w:r>
-    </w:p>
-    <w:p>
-      <w:pPr>
-        <w:spacing w:before="100" w:beforeAutospacing="1" w:after="100" w:afterAutospacing="1" w:line="240" w:lineRule="auto"/>
-        <w:ind w:left="720"/>
-        <w:rPr>
-          <w:rFonts w:eastAsia="Times New Roman"/>
-          <w:sz w:val="24"/>
-          <w:szCs w:val="24"/>
-          <w:lang w:val="es-AR"/>
-        </w:rPr>
-      </w:pPr>
-    </w:p>
-    <w:p>
-      <w:pPr>
-        <w:numPr>
-          <w:ilvl w:val="1"/>
-          <w:numId w:val="9"/>
-        </w:numPr>
-        <w:spacing w:before="100" w:beforeAutospacing="1" w:after="100" w:afterAutospacing="1" w:line="240" w:lineRule="auto"/>
-        <w:rPr>
-          <w:rFonts w:eastAsia="Times New Roman"/>
-          <w:sz w:val="24"/>
-          <w:szCs w:val="24"/>
-          <w:lang w:val="es-AR"/>
-        </w:rPr>
-      </w:pPr>
-      <w:r>
-        <w:rPr>
-          <w:rFonts w:eastAsia="Times New Roman"/>
-          <w:sz w:val="24"/>
-          <w:szCs w:val="24"/>
-          <w:lang w:val="es-AR"/>
-        </w:rPr>
-        <w:t>Bootstrap está diseñado con un enfoque "</w:t>
-      </w:r>
-      <w:proofErr w:type="spellStart"/>
-      <w:r>
-        <w:rPr>
-          <w:rFonts w:eastAsia="Times New Roman"/>
-          <w:sz w:val="24"/>
-          <w:szCs w:val="24"/>
-          <w:lang w:val="es-AR"/>
-        </w:rPr>
-        <w:t>mobile-first</w:t>
-      </w:r>
-      <w:proofErr w:type="spellEnd"/>
-      <w:r>
-        <w:rPr>
-          <w:rFonts w:eastAsia="Times New Roman"/>
-          <w:sz w:val="24"/>
-          <w:szCs w:val="24"/>
-          <w:lang w:val="es-AR"/>
-        </w:rPr>
-        <w:t>", lo que significa que las páginas creadas con Bootstrap son responsivas por defecto. Esto asegura que tu aplicación se vea bien y funcione correctamente en dispositivos de diferentes tamaños, desde teléfonos móviles hasta pantallas de escritorio.</w:t>
-      </w:r>
-    </w:p>
-    <w:p>
-      <w:pPr>
-        <w:spacing w:before="100" w:beforeAutospacing="1" w:after="100" w:afterAutospacing="1" w:line="240" w:lineRule="auto"/>
-        <w:rPr>
-          <w:rFonts w:eastAsia="Times New Roman"/>
-          <w:sz w:val="24"/>
-          <w:szCs w:val="24"/>
-          <w:lang w:val="es-AR"/>
-        </w:rPr>
-      </w:pPr>
-    </w:p>
-    <w:p>
-      <w:pPr>
-        <w:numPr>
-          <w:ilvl w:val="0"/>
-          <w:numId w:val="9"/>
-        </w:numPr>
-        <w:spacing w:before="100" w:beforeAutospacing="1" w:after="100" w:afterAutospacing="1" w:line="240" w:lineRule="auto"/>
-        <w:rPr>
-          <w:rFonts w:eastAsia="Times New Roman"/>
-          <w:sz w:val="24"/>
-          <w:szCs w:val="24"/>
-          <w:lang w:val="es-AR"/>
-        </w:rPr>
-      </w:pPr>
-      <w:r>
-        <w:rPr>
-          <w:rFonts w:eastAsia="Times New Roman"/>
-          <w:b/>
-          <w:bCs/>
-          <w:sz w:val="24"/>
-          <w:szCs w:val="24"/>
-          <w:lang w:val="es-AR"/>
-        </w:rPr>
-        <w:t>Consistencia visual:</w:t>
-      </w:r>
-    </w:p>
-    <w:p>
-      <w:pPr>
-        <w:spacing w:before="100" w:beforeAutospacing="1" w:after="100" w:afterAutospacing="1" w:line="240" w:lineRule="auto"/>
-        <w:ind w:left="720"/>
-        <w:rPr>
-          <w:rFonts w:eastAsia="Times New Roman"/>
-          <w:sz w:val="24"/>
-          <w:szCs w:val="24"/>
-          <w:lang w:val="es-AR"/>
-        </w:rPr>
-      </w:pPr>
-    </w:p>
-    <w:p>
-      <w:pPr>
-        <w:numPr>
-          <w:ilvl w:val="1"/>
-          <w:numId w:val="9"/>
-        </w:numPr>
-        <w:spacing w:before="100" w:beforeAutospacing="1" w:after="100" w:afterAutospacing="1" w:line="240" w:lineRule="auto"/>
-        <w:rPr>
-          <w:rFonts w:eastAsia="Times New Roman"/>
-          <w:sz w:val="24"/>
-          <w:szCs w:val="24"/>
-          <w:lang w:val="es-AR"/>
-        </w:rPr>
-      </w:pPr>
-      <w:r>
-        <w:rPr>
-          <w:rFonts w:eastAsia="Times New Roman"/>
-          <w:sz w:val="24"/>
-          <w:szCs w:val="24"/>
-          <w:lang w:val="es-AR"/>
-        </w:rPr>
-        <w:t>Utilizar Bootstrap ayuda a mantener una apariencia visual consistente en toda tu aplicación. Los estilos predefinidos y la estructura de componentes aseguran que elementos como botones, formularios y barras de navegación mantengan una coherencia estética, lo cual es crucial para la experiencia del usuario</w:t>
-      </w:r>
-      <w:r>
-        <w:rPr>
-          <w:rFonts w:eastAsia="Times New Roman"/>
-          <w:sz w:val="24"/>
-          <w:szCs w:val="24"/>
-          <w:lang w:val="es-AR"/>
-        </w:rPr>
-        <w:t>.</w:t>
-      </w:r>
-    </w:p>
-    <w:p>
-      <w:pPr>
-        <w:spacing w:before="100" w:beforeAutospacing="1" w:after="100" w:afterAutospacing="1" w:line="240" w:lineRule="auto"/>
-        <w:ind w:left="1440"/>
-        <w:rPr>
-          <w:rFonts w:eastAsia="Times New Roman"/>
-          <w:sz w:val="24"/>
-          <w:szCs w:val="24"/>
-          <w:lang w:val="es-AR"/>
-        </w:rPr>
-      </w:pPr>
-    </w:p>
-    <w:p>
-      <w:pPr>
-        <w:spacing w:before="100" w:beforeAutospacing="1" w:after="100" w:afterAutospacing="1" w:line="240" w:lineRule="auto"/>
-        <w:ind w:left="720"/>
-        <w:rPr>
-          <w:rFonts w:eastAsia="Times New Roman"/>
-          <w:sz w:val="24"/>
-          <w:szCs w:val="24"/>
-          <w:lang w:val="es-AR"/>
-        </w:rPr>
-      </w:pPr>
-    </w:p>
-    <w:p>
-      <w:pPr>
-        <w:spacing w:before="100" w:beforeAutospacing="1" w:after="100" w:afterAutospacing="1" w:line="240" w:lineRule="auto"/>
-        <w:ind w:left="360"/>
-        <w:rPr>
-          <w:rFonts w:eastAsia="Times New Roman"/>
-          <w:sz w:val="24"/>
-          <w:szCs w:val="24"/>
-          <w:lang w:val="es-AR"/>
-        </w:rPr>
-      </w:pPr>
-    </w:p>
-    <w:p>
-      <w:pPr>
-        <w:spacing w:before="100" w:beforeAutospacing="1" w:after="100" w:afterAutospacing="1" w:line="240" w:lineRule="auto"/>
-        <w:rPr>
-          <w:rFonts w:eastAsia="Times New Roman"/>
-          <w:sz w:val="24"/>
-          <w:szCs w:val="24"/>
-          <w:lang w:val="es-AR"/>
-        </w:rPr>
-      </w:pPr>
-    </w:p>
-    <w:p>
-      <w:pPr>
-        <w:numPr>
-          <w:ilvl w:val="0"/>
-          <w:numId w:val="9"/>
-        </w:numPr>
-        <w:spacing w:before="100" w:beforeAutospacing="1" w:after="100" w:afterAutospacing="1" w:line="240" w:lineRule="auto"/>
-        <w:rPr>
-          <w:rFonts w:eastAsia="Times New Roman"/>
-          <w:sz w:val="24"/>
-          <w:szCs w:val="24"/>
-          <w:lang w:val="es-AR"/>
-        </w:rPr>
-      </w:pPr>
-      <w:r>
-        <w:rPr>
-          <w:rFonts w:eastAsia="Times New Roman"/>
-          <w:b/>
-          <w:bCs/>
-          <w:sz w:val="24"/>
-          <w:szCs w:val="24"/>
-          <w:lang w:val="es-AR"/>
-        </w:rPr>
-        <w:lastRenderedPageBreak/>
-        <w:t>Soporte activo y comunidad:</w:t>
-      </w:r>
-    </w:p>
-    <w:p>
-      <w:pPr>
-        <w:spacing w:before="100" w:beforeAutospacing="1" w:after="100" w:afterAutospacing="1" w:line="240" w:lineRule="auto"/>
-        <w:ind w:left="720"/>
-        <w:rPr>
-          <w:rFonts w:eastAsia="Times New Roman"/>
-          <w:sz w:val="24"/>
-          <w:szCs w:val="24"/>
-          <w:lang w:val="es-AR"/>
-        </w:rPr>
-      </w:pPr>
-    </w:p>
-    <w:p>
-      <w:pPr>
-        <w:numPr>
-          <w:ilvl w:val="1"/>
-          <w:numId w:val="9"/>
-        </w:numPr>
-        <w:spacing w:before="100" w:beforeAutospacing="1" w:after="100" w:afterAutospacing="1" w:line="240" w:lineRule="auto"/>
-        <w:rPr>
-          <w:rFonts w:eastAsia="Times New Roman"/>
-          <w:sz w:val="24"/>
-          <w:szCs w:val="24"/>
-          <w:lang w:val="es-AR"/>
-        </w:rPr>
-      </w:pPr>
-      <w:r>
-        <w:rPr>
-          <w:rFonts w:eastAsia="Times New Roman"/>
-          <w:sz w:val="24"/>
-          <w:szCs w:val="24"/>
-          <w:lang w:val="es-AR"/>
-        </w:rPr>
-        <w:t xml:space="preserve">Bootstrap es una de las bibliotecas </w:t>
-      </w:r>
-      <w:proofErr w:type="spellStart"/>
-      <w:r>
-        <w:rPr>
-          <w:rFonts w:eastAsia="Times New Roman"/>
-          <w:sz w:val="24"/>
-          <w:szCs w:val="24"/>
-          <w:lang w:val="es-AR"/>
-        </w:rPr>
-        <w:t>front-end</w:t>
-      </w:r>
-      <w:proofErr w:type="spellEnd"/>
-      <w:r>
-        <w:rPr>
-          <w:rFonts w:eastAsia="Times New Roman"/>
-          <w:sz w:val="24"/>
-          <w:szCs w:val="24"/>
-          <w:lang w:val="es-AR"/>
-        </w:rPr>
-        <w:t xml:space="preserve"> más populares y tiene una comunidad activa y de soporte sólida. Esto significa que hay una gran cantidad de recursos, documentación y ejemplos disponibles para ayudarte a resolver problemas y mejorar tu proyecto.</w:t>
-      </w:r>
-    </w:p>
-    <w:p>
-      <w:pPr>
-        <w:spacing w:before="100" w:beforeAutospacing="1" w:after="100" w:afterAutospacing="1" w:line="240" w:lineRule="auto"/>
-        <w:ind w:left="1440"/>
-        <w:rPr>
-          <w:rFonts w:eastAsia="Times New Roman"/>
-          <w:sz w:val="24"/>
-          <w:szCs w:val="24"/>
-          <w:lang w:val="es-AR"/>
-        </w:rPr>
-      </w:pPr>
-    </w:p>
-    <w:p>
-      <w:pPr>
-        <w:numPr>
-          <w:ilvl w:val="0"/>
-          <w:numId w:val="9"/>
-        </w:numPr>
-        <w:spacing w:before="100" w:beforeAutospacing="1" w:after="100" w:afterAutospacing="1" w:line="240" w:lineRule="auto"/>
-        <w:rPr>
-          <w:rFonts w:eastAsia="Times New Roman"/>
-          <w:sz w:val="24"/>
-          <w:szCs w:val="24"/>
-          <w:lang w:val="es-AR"/>
-        </w:rPr>
-      </w:pPr>
-      <w:r>
-        <w:rPr>
-          <w:rFonts w:eastAsia="Times New Roman"/>
-          <w:b/>
-          <w:bCs/>
-          <w:sz w:val="24"/>
-          <w:szCs w:val="24"/>
-          <w:lang w:val="es-AR"/>
-        </w:rPr>
-        <w:t>Personalización y extensibilidad:</w:t>
-      </w:r>
-    </w:p>
-    <w:p>
-      <w:pPr>
-        <w:spacing w:before="100" w:beforeAutospacing="1" w:after="100" w:afterAutospacing="1" w:line="240" w:lineRule="auto"/>
-        <w:ind w:left="720"/>
-        <w:rPr>
-          <w:rFonts w:eastAsia="Times New Roman"/>
-          <w:sz w:val="24"/>
-          <w:szCs w:val="24"/>
-          <w:lang w:val="es-AR"/>
-        </w:rPr>
-      </w:pPr>
-    </w:p>
-    <w:p>
-      <w:pPr>
-        <w:numPr>
-          <w:ilvl w:val="1"/>
-          <w:numId w:val="9"/>
-        </w:numPr>
-        <w:spacing w:before="100" w:beforeAutospacing="1" w:after="100" w:afterAutospacing="1" w:line="240" w:lineRule="auto"/>
-        <w:rPr>
-          <w:rFonts w:eastAsia="Times New Roman"/>
-          <w:sz w:val="24"/>
-          <w:szCs w:val="24"/>
-          <w:lang w:val="es-AR"/>
-        </w:rPr>
-      </w:pPr>
-      <w:r>
-        <w:rPr>
-          <w:rFonts w:eastAsia="Times New Roman"/>
-          <w:sz w:val="24"/>
-          <w:szCs w:val="24"/>
-          <w:lang w:val="es-AR"/>
-        </w:rPr>
-        <w:t>Aunque Bootstrap proporciona estilos y componentes listos para usar, también es altamente personalizable. Puedes modificar fácilmente los estilos mediante variables CSS o incluso extender Bootstrap con tus propios estilos y componentes personalizados, manteniendo al mismo tiempo la base sólida que Bootstrap ofrece.</w:t>
-      </w:r>
-    </w:p>
-    <w:p>
-      <w:pPr>
-        <w:spacing w:before="100" w:beforeAutospacing="1" w:after="100" w:afterAutospacing="1" w:line="240" w:lineRule="auto"/>
-        <w:ind w:left="1080"/>
-        <w:rPr>
-          <w:rFonts w:eastAsia="Times New Roman"/>
-          <w:sz w:val="24"/>
-          <w:szCs w:val="24"/>
-          <w:lang w:val="es-AR"/>
-        </w:rPr>
-      </w:pPr>
-    </w:p>
-    <w:p>
-      <w:pPr>
-        <w:spacing w:before="100" w:beforeAutospacing="1" w:after="100" w:afterAutospacing="1" w:line="240" w:lineRule="auto"/>
-        <w:ind w:left="1080"/>
-        <w:rPr>
-          <w:rFonts w:eastAsia="Times New Roman"/>
-          <w:sz w:val="24"/>
-          <w:szCs w:val="24"/>
-          <w:lang w:val="es-AR"/>
-        </w:rPr>
-      </w:pPr>
-    </w:p>
-    <w:p>
-      <w:pPr>
-        <w:spacing w:before="100" w:beforeAutospacing="1" w:after="100" w:afterAutospacing="1" w:line="240" w:lineRule="auto"/>
+        <w:jc w:val="both"/>
         <w:outlineLvl w:val="2"/>
         <w:rPr>
           <w:rFonts w:eastAsia="Times New Roman"/>
@@ -1262,6 +996,7 @@
           <w:numId w:val="10"/>
         </w:numPr>
         <w:spacing w:before="100" w:beforeAutospacing="1" w:after="100" w:afterAutospacing="1" w:line="240" w:lineRule="auto"/>
+        <w:jc w:val="both"/>
         <w:rPr>
           <w:rFonts w:eastAsia="Times New Roman"/>
           <w:sz w:val="24"/>
@@ -1314,6 +1049,7 @@
       <w:pPr>
         <w:spacing w:before="100" w:beforeAutospacing="1" w:after="100" w:afterAutospacing="1" w:line="240" w:lineRule="auto"/>
         <w:ind w:left="720"/>
+        <w:jc w:val="both"/>
         <w:rPr>
           <w:rFonts w:eastAsia="Times New Roman"/>
           <w:sz w:val="24"/>
@@ -1329,6 +1065,7 @@
           <w:numId w:val="10"/>
         </w:numPr>
         <w:spacing w:before="100" w:beforeAutospacing="1" w:after="100" w:afterAutospacing="1" w:line="240" w:lineRule="auto"/>
+        <w:jc w:val="both"/>
         <w:rPr>
           <w:rFonts w:eastAsia="Times New Roman"/>
           <w:sz w:val="24"/>
@@ -1356,479 +1093,326 @@
         </w:rPr>
         <w:t xml:space="preserve"> Al usar Bootstrap, te aseguras de que los elementos de tu página estén estilizados de manera uniforme, siguiendo las mejores prácticas de diseño web. Esto no solo mejora la apariencia visual, sino que también contribuye a una experiencia de usuario más agradable y profesional.</w:t>
       </w:r>
-    </w:p>
-    <w:p>
-      <w:pPr>
-        <w:spacing w:before="100" w:beforeAutospacing="1" w:after="100" w:afterAutospacing="1" w:line="240" w:lineRule="auto"/>
-        <w:rPr>
-          <w:rFonts w:eastAsia="Times New Roman"/>
-          <w:sz w:val="24"/>
-          <w:szCs w:val="24"/>
-          <w:lang w:val="es-AR"/>
-        </w:rPr>
-      </w:pPr>
+      <w:bookmarkStart w:id="0" w:name="_Hlk172122583"/>
     </w:p>
     <w:p>
       <w:pPr>
         <w:spacing w:before="240" w:after="240"/>
+        <w:jc w:val="both"/>
+        <w:rPr>
+          <w:sz w:val="24"/>
+          <w:szCs w:val="24"/>
+        </w:rPr>
+      </w:pPr>
+      <w:r>
         <w:rPr>
           <w:b/>
           <w:sz w:val="28"/>
           <w:szCs w:val="28"/>
         </w:rPr>
-      </w:pPr>
-      <w:bookmarkStart w:id="0" w:name="_Hlk172122583"/>
-    </w:p>
-    <w:p>
-      <w:pPr>
-        <w:spacing w:before="240" w:after="240"/>
+        <w:lastRenderedPageBreak/>
+        <w:t>Justificación</w:t>
+      </w:r>
+      <w:r>
         <w:rPr>
           <w:b/>
           <w:sz w:val="28"/>
           <w:szCs w:val="28"/>
         </w:rPr>
-      </w:pPr>
-    </w:p>
-    <w:p>
-      <w:pPr>
-        <w:spacing w:before="240" w:after="240"/>
+        <w:t xml:space="preserve"> de la Integración de Node.js en el Proyecto </w:t>
+      </w:r>
+      <w:proofErr w:type="spellStart"/>
+      <w:r>
         <w:rPr>
           <w:b/>
           <w:sz w:val="28"/>
           <w:szCs w:val="28"/>
         </w:rPr>
-      </w:pPr>
-    </w:p>
+        <w:t>FixApp</w:t>
+      </w:r>
+      <w:proofErr w:type="spellEnd"/>
+    </w:p>
+    <w:bookmarkEnd w:id="0"/>
     <w:p>
       <w:pPr>
         <w:spacing w:before="240" w:after="240"/>
-        <w:rPr>
-          <w:sz w:val="24"/>
-          <w:szCs w:val="24"/>
-        </w:rPr>
-      </w:pPr>
-      <w:r>
-        <w:rPr>
-          <w:b/>
+        <w:jc w:val="both"/>
+        <w:rPr>
+          <w:b/>
+          <w:sz w:val="24"/>
+          <w:szCs w:val="24"/>
+        </w:rPr>
+      </w:pPr>
+      <w:r>
+        <w:rPr>
+          <w:b/>
+          <w:sz w:val="24"/>
+          <w:szCs w:val="24"/>
+        </w:rPr>
+        <w:t>¿Qué es Node.js?</w:t>
+      </w:r>
+    </w:p>
+    <w:p>
+      <w:pPr>
+        <w:spacing w:before="240" w:after="240"/>
+        <w:jc w:val="both"/>
+        <w:rPr>
+          <w:sz w:val="24"/>
+          <w:szCs w:val="24"/>
+        </w:rPr>
+      </w:pPr>
+      <w:r>
+        <w:rPr>
+          <w:sz w:val="24"/>
+          <w:szCs w:val="24"/>
+        </w:rPr>
+        <w:t>Node.js es un entorno de ejecución de JavaScript que se construye sobre el motor de JavaScript V8 de Google Chrome. A diferencia de los entornos de ejecución tradicionales de JavaScript que funcionan en el navegador, Node.js permite ejecutar código JavaScript en el servidor. Esto posibilita el desarrollo de aplicaciones del lado del servidor con JavaScript, un lenguaje que tradicionalmente se ha utilizado principalmente en el desarrollo del lado del cliente.</w:t>
+      </w:r>
+    </w:p>
+    <w:p>
+      <w:pPr>
+        <w:spacing w:before="240" w:after="240"/>
+        <w:jc w:val="both"/>
+        <w:rPr>
+          <w:b/>
+          <w:sz w:val="24"/>
+          <w:szCs w:val="24"/>
+        </w:rPr>
+      </w:pPr>
+    </w:p>
+    <w:p>
+      <w:pPr>
+        <w:spacing w:before="240" w:after="240"/>
+        <w:jc w:val="both"/>
+        <w:rPr>
+          <w:b/>
+          <w:bCs/>
           <w:sz w:val="28"/>
           <w:szCs w:val="28"/>
-        </w:rPr>
-        <w:lastRenderedPageBreak/>
-        <w:t xml:space="preserve">Documentación de la Integración de Node.js en el Proyecto </w:t>
-      </w:r>
-      <w:proofErr w:type="spellStart"/>
-      <w:r>
-        <w:rPr>
-          <w:b/>
+          <w:lang w:val="es-AR"/>
+        </w:rPr>
+      </w:pPr>
+      <w:r>
+        <w:rPr>
+          <w:b/>
+          <w:bCs/>
           <w:sz w:val="28"/>
           <w:szCs w:val="28"/>
-        </w:rPr>
-        <w:t>FixApp</w:t>
+          <w:lang w:val="es-AR"/>
+        </w:rPr>
+        <w:t>Node.js ofrece varias ventajas fundamentales que lo hacen ideal para el desarrollo de aplicaciones modernas:</w:t>
+      </w:r>
+    </w:p>
+    <w:p>
+      <w:pPr>
+        <w:spacing w:before="240" w:after="240"/>
+        <w:jc w:val="both"/>
+        <w:rPr>
+          <w:sz w:val="24"/>
+          <w:szCs w:val="24"/>
+          <w:lang w:val="es-AR"/>
+        </w:rPr>
+      </w:pPr>
+      <w:r>
+        <w:rPr>
+          <w:sz w:val="24"/>
+          <w:szCs w:val="24"/>
+          <w:lang w:val="es-AR"/>
+        </w:rPr>
+        <w:t>Node.js está diseñado con un enfoque en la asincronía y el no bloqueo, permitiendo manejar múltiples solicitudes simultáneamente sin bloquear el hilo principal. Esto optimiza el rendimiento y la escalabilidad, especialmente en aplicaciones web en tiempo real y de alta concurrencia.</w:t>
+      </w:r>
+    </w:p>
+    <w:p>
+      <w:pPr>
+        <w:spacing w:before="240" w:after="240"/>
+        <w:jc w:val="both"/>
+        <w:rPr>
+          <w:sz w:val="24"/>
+          <w:szCs w:val="24"/>
+          <w:lang w:val="es-AR"/>
+        </w:rPr>
+      </w:pPr>
+      <w:r>
+        <w:rPr>
+          <w:sz w:val="24"/>
+          <w:szCs w:val="24"/>
+          <w:lang w:val="es-AR"/>
+        </w:rPr>
+        <w:t xml:space="preserve">El uso de JavaScript tanto en el </w:t>
+      </w:r>
+      <w:proofErr w:type="spellStart"/>
+      <w:r>
+        <w:rPr>
+          <w:sz w:val="24"/>
+          <w:szCs w:val="24"/>
+          <w:lang w:val="es-AR"/>
+        </w:rPr>
+        <w:t>frontend</w:t>
       </w:r>
       <w:proofErr w:type="spellEnd"/>
-    </w:p>
-    <w:bookmarkEnd w:id="0"/>
+      <w:r>
+        <w:rPr>
+          <w:sz w:val="24"/>
+          <w:szCs w:val="24"/>
+          <w:lang w:val="es-AR"/>
+        </w:rPr>
+        <w:t xml:space="preserve"> como en el </w:t>
+      </w:r>
+      <w:proofErr w:type="spellStart"/>
+      <w:r>
+        <w:rPr>
+          <w:sz w:val="24"/>
+          <w:szCs w:val="24"/>
+          <w:lang w:val="es-AR"/>
+        </w:rPr>
+        <w:t>backend</w:t>
+      </w:r>
+      <w:proofErr w:type="spellEnd"/>
+      <w:r>
+        <w:rPr>
+          <w:sz w:val="24"/>
+          <w:szCs w:val="24"/>
+          <w:lang w:val="es-AR"/>
+        </w:rPr>
+        <w:t xml:space="preserve"> simplifica el desarrollo al permitir a los desarrolladores trabajar con un único lenguaje en toda la pila de la aplicación. Esto facilita la colaboración entre equipos y elimina la necesidad de aprender un nuevo lenguaje para el desarrollo del lado del servidor.</w:t>
+      </w:r>
+    </w:p>
     <w:p>
       <w:pPr>
         <w:spacing w:before="240" w:after="240"/>
-        <w:rPr>
-          <w:b/>
-          <w:sz w:val="24"/>
-          <w:szCs w:val="24"/>
-        </w:rPr>
-      </w:pPr>
-      <w:r>
-        <w:rPr>
-          <w:b/>
-          <w:sz w:val="24"/>
-          <w:szCs w:val="24"/>
-        </w:rPr>
-        <w:t>¿Qué es Node.js?</w:t>
+        <w:jc w:val="both"/>
+        <w:rPr>
+          <w:sz w:val="24"/>
+          <w:szCs w:val="24"/>
+          <w:lang w:val="es-AR"/>
+        </w:rPr>
+      </w:pPr>
+      <w:r>
+        <w:rPr>
+          <w:sz w:val="24"/>
+          <w:szCs w:val="24"/>
+          <w:lang w:val="es-AR"/>
+        </w:rPr>
+        <w:t xml:space="preserve">Node.js cuenta con </w:t>
+      </w:r>
+      <w:proofErr w:type="spellStart"/>
+      <w:r>
+        <w:rPr>
+          <w:sz w:val="24"/>
+          <w:szCs w:val="24"/>
+          <w:lang w:val="es-AR"/>
+        </w:rPr>
+        <w:t>npm</w:t>
+      </w:r>
+      <w:proofErr w:type="spellEnd"/>
+      <w:r>
+        <w:rPr>
+          <w:sz w:val="24"/>
+          <w:szCs w:val="24"/>
+          <w:lang w:val="es-AR"/>
+        </w:rPr>
+        <w:t xml:space="preserve"> (</w:t>
+      </w:r>
+      <w:proofErr w:type="spellStart"/>
+      <w:r>
+        <w:rPr>
+          <w:sz w:val="24"/>
+          <w:szCs w:val="24"/>
+          <w:lang w:val="es-AR"/>
+        </w:rPr>
+        <w:t>Node</w:t>
+      </w:r>
+      <w:proofErr w:type="spellEnd"/>
+      <w:r>
+        <w:rPr>
+          <w:sz w:val="24"/>
+          <w:szCs w:val="24"/>
+          <w:lang w:val="es-AR"/>
+        </w:rPr>
+        <w:t xml:space="preserve"> </w:t>
+      </w:r>
+      <w:proofErr w:type="spellStart"/>
+      <w:r>
+        <w:rPr>
+          <w:sz w:val="24"/>
+          <w:szCs w:val="24"/>
+          <w:lang w:val="es-AR"/>
+        </w:rPr>
+        <w:t>Package</w:t>
+      </w:r>
+      <w:proofErr w:type="spellEnd"/>
+      <w:r>
+        <w:rPr>
+          <w:sz w:val="24"/>
+          <w:szCs w:val="24"/>
+          <w:lang w:val="es-AR"/>
+        </w:rPr>
+        <w:t xml:space="preserve"> Manager), uno de los ecosistemas de paquetes más extensos del mundo. Con acceso a una amplia variedad de librerías y módulos, facilita la implementación de funcionalidades complejas y acelera el desarrollo de aplicaciones.</w:t>
       </w:r>
     </w:p>
     <w:p>
       <w:pPr>
         <w:spacing w:before="240" w:after="240"/>
-        <w:rPr>
-          <w:sz w:val="24"/>
-          <w:szCs w:val="24"/>
-        </w:rPr>
-      </w:pPr>
-      <w:r>
-        <w:rPr>
-          <w:sz w:val="24"/>
-          <w:szCs w:val="24"/>
-        </w:rPr>
-        <w:t>Node.js es un entorno de ejecución de JavaScript que se construye sobre el motor de JavaScript V8 de Google Chrome. A diferencia de los entornos de ejecución tradicionales de JavaScript que funcionan en el navegador, Node.js permite ejecutar código JavaScript en el servidor. Esto posibilita el desarrollo de aplicaciones del lado del servidor con JavaScript, un lenguaje que tradicionalmente se ha utilizado principalmente en el desarrollo del lado del cliente.</w:t>
+        <w:jc w:val="both"/>
+        <w:rPr>
+          <w:sz w:val="24"/>
+          <w:szCs w:val="24"/>
+          <w:lang w:val="es-AR"/>
+        </w:rPr>
+      </w:pPr>
+      <w:r>
+        <w:rPr>
+          <w:sz w:val="24"/>
+          <w:szCs w:val="24"/>
+          <w:lang w:val="es-AR"/>
+        </w:rPr>
+        <w:t>Gracias al motor V8 de Google, Node.js ejecuta código JavaScript a alta velocidad, optimizando la eficiencia del servidor. Su naturaleza no bloqueante asegura una utilización eficiente de los recursos del sistema.</w:t>
       </w:r>
     </w:p>
     <w:p>
       <w:pPr>
         <w:spacing w:before="240" w:after="240"/>
-        <w:rPr>
-          <w:b/>
-          <w:sz w:val="24"/>
-          <w:szCs w:val="24"/>
-        </w:rPr>
-      </w:pPr>
+        <w:jc w:val="both"/>
+        <w:rPr>
+          <w:sz w:val="24"/>
+          <w:szCs w:val="24"/>
+          <w:lang w:val="es-AR"/>
+        </w:rPr>
+      </w:pPr>
+      <w:r>
+        <w:rPr>
+          <w:sz w:val="24"/>
+          <w:szCs w:val="24"/>
+          <w:lang w:val="es-AR"/>
+        </w:rPr>
+        <w:t>Node.js cuenta con una comunidad activa y en expansión, lo cual garantiza un amplio soporte a través de documentación, foros de discusión y contribuciones de código abierto, asegurando que los desarrolladores siempre encuentren ayuda y recursos para mejorar sus proyectos.</w:t>
+      </w:r>
     </w:p>
     <w:p>
       <w:pPr>
         <w:spacing w:before="240" w:after="240"/>
-        <w:rPr>
-          <w:b/>
-          <w:sz w:val="24"/>
-          <w:szCs w:val="24"/>
-        </w:rPr>
-      </w:pPr>
-      <w:r>
-        <w:rPr>
-          <w:b/>
-          <w:sz w:val="24"/>
-          <w:szCs w:val="24"/>
-        </w:rPr>
-        <w:t>Fundamentos y Ventajas de Node.js</w:t>
-      </w:r>
-    </w:p>
-    <w:p>
-      <w:pPr>
-        <w:numPr>
-          <w:ilvl w:val="0"/>
-          <w:numId w:val="4"/>
-        </w:numPr>
-        <w:spacing w:before="240" w:after="240"/>
-      </w:pPr>
-      <w:r>
-        <w:rPr>
-          <w:b/>
-          <w:sz w:val="24"/>
-          <w:szCs w:val="24"/>
-        </w:rPr>
-        <w:t>Asincronía y No Bloqueo</w:t>
-      </w:r>
-      <w:r>
-        <w:rPr>
-          <w:sz w:val="24"/>
-          <w:szCs w:val="24"/>
-        </w:rPr>
-        <w:t>: Node.js está diseñado para ser asincrónico y no bloqueante, lo cual significa que puede manejar múltiples solicitudes simultáneamente sin bloquear el hilo principal. Esto lo hace extremadamente eficiente en términos de rendimiento y escalabilidad, especialmente en aplicaciones de alta concurrencia como las aplicaciones web en tiempo real.</w:t>
-      </w:r>
-    </w:p>
-    <w:p>
-      <w:pPr>
-        <w:spacing w:before="240" w:after="240"/>
-        <w:ind w:left="720"/>
-        <w:rPr>
-          <w:sz w:val="24"/>
-          <w:szCs w:val="24"/>
-        </w:rPr>
-      </w:pPr>
-      <w:r>
-        <w:rPr>
-          <w:sz w:val="24"/>
-          <w:szCs w:val="24"/>
-        </w:rPr>
-        <w:t xml:space="preserve"> </w:t>
-      </w:r>
-    </w:p>
-    <w:p>
-      <w:pPr>
-        <w:numPr>
-          <w:ilvl w:val="0"/>
-          <w:numId w:val="6"/>
-        </w:numPr>
-        <w:spacing w:before="240" w:after="240"/>
-      </w:pPr>
-      <w:r>
-        <w:rPr>
-          <w:b/>
-          <w:sz w:val="24"/>
-          <w:szCs w:val="24"/>
-        </w:rPr>
-        <w:t xml:space="preserve">Uso de JavaScript en el </w:t>
-      </w:r>
-      <w:proofErr w:type="spellStart"/>
-      <w:r>
-        <w:rPr>
-          <w:b/>
-          <w:sz w:val="24"/>
-          <w:szCs w:val="24"/>
-        </w:rPr>
-        <w:t>Backend</w:t>
-      </w:r>
-      <w:proofErr w:type="spellEnd"/>
-      <w:r>
-        <w:rPr>
-          <w:sz w:val="24"/>
-          <w:szCs w:val="24"/>
-        </w:rPr>
-        <w:t xml:space="preserve">: Utilizar JavaScript tanto en el </w:t>
-      </w:r>
-      <w:proofErr w:type="spellStart"/>
-      <w:r>
-        <w:rPr>
-          <w:sz w:val="24"/>
-          <w:szCs w:val="24"/>
-        </w:rPr>
-        <w:t>frontend</w:t>
-      </w:r>
-      <w:proofErr w:type="spellEnd"/>
-      <w:r>
-        <w:rPr>
-          <w:sz w:val="24"/>
-          <w:szCs w:val="24"/>
-        </w:rPr>
-        <w:t xml:space="preserve"> como en el </w:t>
-      </w:r>
-      <w:proofErr w:type="spellStart"/>
-      <w:r>
-        <w:rPr>
-          <w:sz w:val="24"/>
-          <w:szCs w:val="24"/>
-        </w:rPr>
-        <w:t>backend</w:t>
-      </w:r>
-      <w:proofErr w:type="spellEnd"/>
-      <w:r>
-        <w:rPr>
-          <w:sz w:val="24"/>
-          <w:szCs w:val="24"/>
-        </w:rPr>
-        <w:t xml:space="preserve"> permite a los desarrolladores trabajar con un único lenguaje en toda la pila de la aplicación. Esto simplifica el desarrollo y facilita la colaboración entre equipos, ya que no se requiere aprender un nuevo lenguaje para el desarrollo del lado del servidor.</w:t>
-      </w:r>
-    </w:p>
-    <w:p>
-      <w:pPr>
-        <w:spacing w:before="240" w:after="240"/>
-        <w:rPr>
-          <w:sz w:val="24"/>
-          <w:szCs w:val="24"/>
-        </w:rPr>
-      </w:pPr>
-      <w:r>
-        <w:rPr>
-          <w:sz w:val="24"/>
-          <w:szCs w:val="24"/>
-        </w:rPr>
-        <w:t xml:space="preserve"> </w:t>
-      </w:r>
-    </w:p>
-    <w:p>
-      <w:pPr>
-        <w:numPr>
-          <w:ilvl w:val="0"/>
-          <w:numId w:val="3"/>
-        </w:numPr>
-        <w:spacing w:before="240" w:after="240"/>
-      </w:pPr>
-      <w:r>
-        <w:rPr>
-          <w:b/>
-          <w:sz w:val="24"/>
-          <w:szCs w:val="24"/>
-        </w:rPr>
-        <w:t>Ecosistema de Paquetes (</w:t>
-      </w:r>
-      <w:proofErr w:type="spellStart"/>
-      <w:r>
-        <w:rPr>
-          <w:b/>
-          <w:sz w:val="24"/>
-          <w:szCs w:val="24"/>
-        </w:rPr>
-        <w:t>npm</w:t>
-      </w:r>
-      <w:proofErr w:type="spellEnd"/>
-      <w:r>
-        <w:rPr>
-          <w:b/>
-          <w:sz w:val="24"/>
-          <w:szCs w:val="24"/>
-        </w:rPr>
-        <w:t>)</w:t>
-      </w:r>
-      <w:r>
-        <w:rPr>
-          <w:sz w:val="24"/>
-          <w:szCs w:val="24"/>
-        </w:rPr>
-        <w:t xml:space="preserve">: Node.js cuenta con </w:t>
-      </w:r>
-      <w:proofErr w:type="spellStart"/>
-      <w:r>
-        <w:rPr>
-          <w:sz w:val="24"/>
-          <w:szCs w:val="24"/>
-        </w:rPr>
-        <w:t>npm</w:t>
-      </w:r>
-      <w:proofErr w:type="spellEnd"/>
-      <w:r>
-        <w:rPr>
-          <w:sz w:val="24"/>
-          <w:szCs w:val="24"/>
-        </w:rPr>
-        <w:t xml:space="preserve"> (</w:t>
-      </w:r>
-      <w:proofErr w:type="spellStart"/>
-      <w:r>
-        <w:rPr>
-          <w:sz w:val="24"/>
-          <w:szCs w:val="24"/>
-        </w:rPr>
-        <w:t>Node</w:t>
-      </w:r>
-      <w:proofErr w:type="spellEnd"/>
-      <w:r>
-        <w:rPr>
-          <w:sz w:val="24"/>
-          <w:szCs w:val="24"/>
-        </w:rPr>
-        <w:t xml:space="preserve"> </w:t>
-      </w:r>
-      <w:proofErr w:type="spellStart"/>
-      <w:r>
-        <w:rPr>
-          <w:sz w:val="24"/>
-          <w:szCs w:val="24"/>
-        </w:rPr>
-        <w:t>Package</w:t>
-      </w:r>
-      <w:proofErr w:type="spellEnd"/>
-      <w:r>
-        <w:rPr>
-          <w:sz w:val="24"/>
-          <w:szCs w:val="24"/>
-        </w:rPr>
-        <w:t xml:space="preserve"> Manager), uno de los ecosistemas de paquetes más grandes del mundo. Esto proporciona acceso a una vasta cantidad de librerías y módulos que pueden acelerar el desarrollo y reducir el tiempo necesario para implementar funcionalidades complejas.</w:t>
-      </w:r>
-    </w:p>
-    <w:p>
-      <w:pPr>
-        <w:spacing w:before="240" w:after="240"/>
-        <w:rPr>
-          <w:sz w:val="24"/>
-          <w:szCs w:val="24"/>
-        </w:rPr>
-      </w:pPr>
-      <w:r>
-        <w:rPr>
-          <w:sz w:val="24"/>
-          <w:szCs w:val="24"/>
-        </w:rPr>
-        <w:t xml:space="preserve"> </w:t>
-      </w:r>
-    </w:p>
-    <w:p>
-      <w:pPr>
-        <w:numPr>
-          <w:ilvl w:val="0"/>
-          <w:numId w:val="7"/>
-        </w:numPr>
-        <w:spacing w:before="240" w:after="240"/>
-      </w:pPr>
-      <w:r>
-        <w:rPr>
-          <w:b/>
-          <w:sz w:val="24"/>
-          <w:szCs w:val="24"/>
-        </w:rPr>
-        <w:t>Alta Velocidad y Eficiencia</w:t>
-      </w:r>
-      <w:r>
-        <w:rPr>
-          <w:sz w:val="24"/>
-          <w:szCs w:val="24"/>
-        </w:rPr>
-        <w:t>: Gracias al motor V8 de Google, Node.js ejecuta código JavaScript a alta velocidad. Además, la naturaleza no bloqueante de Node.js asegura que los recursos del servidor se utilicen de manera eficiente.</w:t>
-      </w:r>
-    </w:p>
-    <w:p>
-      <w:pPr>
-        <w:spacing w:before="240" w:after="240"/>
-        <w:rPr>
-          <w:sz w:val="24"/>
-          <w:szCs w:val="24"/>
-        </w:rPr>
-      </w:pPr>
-      <w:r>
-        <w:rPr>
-          <w:sz w:val="24"/>
-          <w:szCs w:val="24"/>
-        </w:rPr>
-        <w:lastRenderedPageBreak/>
-        <w:t xml:space="preserve"> </w:t>
-      </w:r>
-    </w:p>
-    <w:p>
-      <w:pPr>
-        <w:spacing w:before="240" w:after="240"/>
-        <w:ind w:left="720"/>
-        <w:rPr>
-          <w:sz w:val="24"/>
-          <w:szCs w:val="24"/>
-        </w:rPr>
-      </w:pPr>
-      <w:r>
-        <w:rPr>
-          <w:sz w:val="24"/>
-          <w:szCs w:val="24"/>
-        </w:rPr>
-        <w:t xml:space="preserve"> </w:t>
-      </w:r>
-    </w:p>
-    <w:p>
-      <w:pPr>
-        <w:numPr>
-          <w:ilvl w:val="0"/>
-          <w:numId w:val="8"/>
-        </w:numPr>
-        <w:spacing w:before="240" w:after="240"/>
-      </w:pPr>
-      <w:r>
-        <w:rPr>
-          <w:b/>
-          <w:sz w:val="24"/>
-          <w:szCs w:val="24"/>
-        </w:rPr>
-        <w:t>Comunidad y Soporte</w:t>
-      </w:r>
-      <w:r>
-        <w:rPr>
-          <w:sz w:val="24"/>
-          <w:szCs w:val="24"/>
-        </w:rPr>
-        <w:t>: Node.js tiene una comunidad activa y en crecimiento, lo cual significa que hay un amplio soporte disponible, desde documentación hasta foros de discusión y contribuciones de código abierto.</w:t>
-      </w:r>
-    </w:p>
-    <w:p>
-      <w:pPr>
-        <w:spacing w:before="240" w:after="240"/>
-        <w:rPr>
-          <w:sz w:val="24"/>
-          <w:szCs w:val="24"/>
-        </w:rPr>
-      </w:pPr>
-      <w:r>
-        <w:rPr>
-          <w:sz w:val="24"/>
-          <w:szCs w:val="24"/>
-        </w:rPr>
-        <w:t xml:space="preserve"> </w:t>
-      </w:r>
+        <w:jc w:val="both"/>
+        <w:rPr>
+          <w:sz w:val="24"/>
+          <w:szCs w:val="24"/>
+          <w:lang w:val="es-AR"/>
+        </w:rPr>
+      </w:pPr>
     </w:p>
     <w:p>
       <w:pPr>
         <w:pStyle w:val="Prrafodelista"/>
         <w:spacing w:before="240" w:after="240"/>
-        <w:rPr>
-          <w:sz w:val="24"/>
-          <w:szCs w:val="24"/>
-        </w:rPr>
-      </w:pPr>
-    </w:p>
-    <w:p>
-      <w:pPr>
+        <w:jc w:val="both"/>
+        <w:rPr>
+          <w:sz w:val="24"/>
+          <w:szCs w:val="24"/>
+        </w:rPr>
+      </w:pPr>
+    </w:p>
+    <w:p>
+      <w:pPr>
+        <w:jc w:val="both"/>
         <w:rPr>
           <w:b/>
           <w:sz w:val="28"/>
@@ -1838,6 +1422,7 @@
     </w:p>
     <w:p>
       <w:pPr>
+        <w:jc w:val="both"/>
         <w:rPr>
           <w:b/>
           <w:sz w:val="28"/>
@@ -1855,6 +1440,7 @@
     </w:p>
     <w:p>
       <w:pPr>
+        <w:jc w:val="both"/>
         <w:rPr>
           <w:sz w:val="28"/>
           <w:szCs w:val="28"/>
@@ -1863,6 +1449,7 @@
     </w:p>
     <w:p>
       <w:pPr>
+        <w:jc w:val="both"/>
         <w:rPr>
           <w:b/>
           <w:sz w:val="26"/>
@@ -1881,6 +1468,7 @@
     <w:p>
       <w:pPr>
         <w:ind w:left="720"/>
+        <w:jc w:val="both"/>
         <w:rPr>
           <w:sz w:val="24"/>
           <w:szCs w:val="24"/>
@@ -1893,6 +1481,7 @@
           <w:ilvl w:val="0"/>
           <w:numId w:val="2"/>
         </w:numPr>
+        <w:jc w:val="both"/>
         <w:rPr>
           <w:sz w:val="24"/>
           <w:szCs w:val="24"/>
@@ -1912,6 +1501,7 @@
           <w:ilvl w:val="0"/>
           <w:numId w:val="2"/>
         </w:numPr>
+        <w:jc w:val="both"/>
         <w:rPr>
           <w:sz w:val="24"/>
           <w:szCs w:val="24"/>
@@ -1931,7 +1521,15 @@
           <w:sz w:val="24"/>
           <w:szCs w:val="24"/>
         </w:rPr>
-        <w:t>: Mantiene las contraseñas y configuraciones fuera del código en un archivo .</w:t>
+        <w:t xml:space="preserve">: Mantiene las contraseñas y configuraciones fuera del código en un </w:t>
+      </w:r>
+      <w:proofErr w:type="gramStart"/>
+      <w:r>
+        <w:rPr>
+          <w:sz w:val="24"/>
+          <w:szCs w:val="24"/>
+        </w:rPr>
+        <w:t>archivo .</w:t>
       </w:r>
       <w:proofErr w:type="spellStart"/>
       <w:r>
@@ -1942,6 +1540,7 @@
         <w:t>env</w:t>
       </w:r>
       <w:proofErr w:type="spellEnd"/>
+      <w:proofErr w:type="gramEnd"/>
       <w:r>
         <w:rPr>
           <w:sz w:val="24"/>
@@ -1956,6 +1555,7 @@
           <w:ilvl w:val="0"/>
           <w:numId w:val="2"/>
         </w:numPr>
+        <w:jc w:val="both"/>
         <w:rPr>
           <w:sz w:val="24"/>
           <w:szCs w:val="24"/>
@@ -1971,6 +1571,7 @@
     </w:p>
     <w:p>
       <w:pPr>
+        <w:jc w:val="both"/>
         <w:rPr>
           <w:b/>
           <w:sz w:val="26"/>
@@ -1980,6 +1581,7 @@
     </w:p>
     <w:p>
       <w:pPr>
+        <w:jc w:val="both"/>
         <w:rPr>
           <w:sz w:val="24"/>
           <w:szCs w:val="24"/>
@@ -1991,75 +1593,97 @@
           <w:sz w:val="26"/>
           <w:szCs w:val="26"/>
         </w:rPr>
-        <w:t>Crea un archivo .</w:t>
-      </w:r>
-      <w:proofErr w:type="spellStart"/>
+        <w:t xml:space="preserve">Crea un </w:t>
+      </w:r>
+      <w:proofErr w:type="gramStart"/>
       <w:r>
         <w:rPr>
           <w:b/>
           <w:sz w:val="26"/>
           <w:szCs w:val="26"/>
         </w:rPr>
-        <w:t>env</w:t>
-      </w:r>
-      <w:proofErr w:type="spellEnd"/>
+        <w:t>archivo .</w:t>
+      </w:r>
+      <w:proofErr w:type="spellStart"/>
       <w:r>
         <w:rPr>
           <w:b/>
           <w:sz w:val="26"/>
           <w:szCs w:val="26"/>
         </w:rPr>
-        <w:t xml:space="preserve"> en tu proyecto</w:t>
-      </w:r>
-      <w:r>
-        <w:rPr>
-          <w:sz w:val="24"/>
-          <w:szCs w:val="24"/>
-        </w:rPr>
-        <w:t>.</w:t>
-      </w:r>
-    </w:p>
-    <w:p>
-      <w:pPr>
-        <w:rPr>
-          <w:sz w:val="24"/>
-          <w:szCs w:val="24"/>
-        </w:rPr>
-      </w:pPr>
-    </w:p>
-    <w:p>
-      <w:pPr>
-        <w:rPr>
+        <w:t>env</w:t>
+      </w:r>
+      <w:proofErr w:type="spellEnd"/>
+      <w:proofErr w:type="gramEnd"/>
+      <w:r>
+        <w:rPr>
+          <w:b/>
           <w:sz w:val="26"/>
           <w:szCs w:val="26"/>
         </w:rPr>
-      </w:pPr>
-      <w:r>
+        <w:t xml:space="preserve"> en tu proyecto</w:t>
+      </w:r>
+      <w:r>
+        <w:rPr>
+          <w:sz w:val="24"/>
+          <w:szCs w:val="24"/>
+        </w:rPr>
+        <w:t>.</w:t>
+      </w:r>
+    </w:p>
+    <w:p>
+      <w:pPr>
+        <w:jc w:val="both"/>
+        <w:rPr>
+          <w:sz w:val="24"/>
+          <w:szCs w:val="24"/>
+        </w:rPr>
+      </w:pPr>
+    </w:p>
+    <w:p>
+      <w:pPr>
+        <w:jc w:val="both"/>
         <w:rPr>
           <w:sz w:val="26"/>
           <w:szCs w:val="26"/>
         </w:rPr>
-        <w:t>Dentro del archivo .</w:t>
-      </w:r>
-      <w:proofErr w:type="spellStart"/>
+      </w:pPr>
       <w:r>
         <w:rPr>
           <w:sz w:val="26"/>
           <w:szCs w:val="26"/>
         </w:rPr>
-        <w:t>env</w:t>
-      </w:r>
-      <w:proofErr w:type="spellEnd"/>
+        <w:t xml:space="preserve">Dentro del </w:t>
+      </w:r>
+      <w:proofErr w:type="gramStart"/>
       <w:r>
         <w:rPr>
           <w:sz w:val="26"/>
           <w:szCs w:val="26"/>
         </w:rPr>
+        <w:t>archivo .</w:t>
+      </w:r>
+      <w:proofErr w:type="spellStart"/>
+      <w:r>
+        <w:rPr>
+          <w:sz w:val="26"/>
+          <w:szCs w:val="26"/>
+        </w:rPr>
+        <w:t>env</w:t>
+      </w:r>
+      <w:proofErr w:type="spellEnd"/>
+      <w:proofErr w:type="gramEnd"/>
+      <w:r>
+        <w:rPr>
+          <w:sz w:val="26"/>
+          <w:szCs w:val="26"/>
+        </w:rPr>
         <w:t>, define:</w:t>
       </w:r>
     </w:p>
     <w:p>
       <w:pPr>
+        <w:jc w:val="both"/>
         <w:rPr>
           <w:sz w:val="24"/>
           <w:szCs w:val="24"/>
@@ -2072,6 +1696,7 @@
           <w:ilvl w:val="0"/>
           <w:numId w:val="5"/>
         </w:numPr>
+        <w:jc w:val="both"/>
         <w:rPr>
           <w:sz w:val="24"/>
           <w:szCs w:val="24"/>
@@ -2091,6 +1716,7 @@
           <w:ilvl w:val="0"/>
           <w:numId w:val="5"/>
         </w:numPr>
+        <w:jc w:val="both"/>
         <w:rPr>
           <w:sz w:val="24"/>
           <w:szCs w:val="24"/>
@@ -2110,6 +1736,7 @@
           <w:ilvl w:val="0"/>
           <w:numId w:val="5"/>
         </w:numPr>
+        <w:jc w:val="both"/>
         <w:rPr>
           <w:sz w:val="24"/>
           <w:szCs w:val="24"/>
@@ -2129,6 +1756,7 @@
           <w:ilvl w:val="0"/>
           <w:numId w:val="5"/>
         </w:numPr>
+        <w:jc w:val="both"/>
         <w:rPr>
           <w:sz w:val="24"/>
           <w:szCs w:val="24"/>
@@ -2144,7 +1772,9 @@
     </w:p>
     <w:p>
       <w:pPr>
-        <w:rPr>
+        <w:jc w:val="both"/>
+        <w:rPr>
+          <w:b/>
           <w:sz w:val="26"/>
           <w:szCs w:val="26"/>
         </w:rPr>
@@ -2152,169 +1782,93 @@
     </w:p>
     <w:p>
       <w:pPr>
+        <w:jc w:val="both"/>
         <w:rPr>
           <w:b/>
           <w:sz w:val="26"/>
           <w:szCs w:val="26"/>
         </w:rPr>
       </w:pPr>
-    </w:p>
-    <w:p>
-      <w:pPr>
+      <w:r>
         <w:rPr>
           <w:b/>
           <w:sz w:val="26"/>
           <w:szCs w:val="26"/>
         </w:rPr>
-      </w:pPr>
-    </w:p>
-    <w:p>
-      <w:pPr>
+        <w:t>Crear el archivo de conexión a la base de datos:</w:t>
+      </w:r>
+    </w:p>
+    <w:p>
+      <w:pPr>
+        <w:jc w:val="both"/>
+        <w:rPr>
+          <w:sz w:val="24"/>
+          <w:szCs w:val="24"/>
+        </w:rPr>
+      </w:pPr>
+    </w:p>
+    <w:p>
+      <w:pPr>
+        <w:jc w:val="both"/>
         <w:rPr>
           <w:b/>
           <w:sz w:val="26"/>
           <w:szCs w:val="26"/>
         </w:rPr>
       </w:pPr>
-    </w:p>
-    <w:p>
-      <w:pPr>
+      <w:r>
         <w:rPr>
           <w:b/>
           <w:sz w:val="26"/>
           <w:szCs w:val="26"/>
         </w:rPr>
-      </w:pPr>
-    </w:p>
-    <w:p>
-      <w:pPr>
-        <w:rPr>
-          <w:b/>
+        <w:t>Crea un archivo db.js.</w:t>
+      </w:r>
+    </w:p>
+    <w:p>
+      <w:pPr>
+        <w:jc w:val="both"/>
+        <w:rPr>
+          <w:sz w:val="24"/>
+          <w:szCs w:val="24"/>
+        </w:rPr>
+      </w:pPr>
+    </w:p>
+    <w:p>
+      <w:pPr>
+        <w:jc w:val="both"/>
+        <w:rPr>
           <w:sz w:val="26"/>
           <w:szCs w:val="26"/>
         </w:rPr>
       </w:pPr>
-    </w:p>
-    <w:p>
-      <w:pPr>
-        <w:rPr>
-          <w:b/>
+      <w:r>
+        <w:rPr>
           <w:sz w:val="26"/>
           <w:szCs w:val="26"/>
         </w:rPr>
-      </w:pPr>
-    </w:p>
-    <w:p>
-      <w:pPr>
-        <w:rPr>
-          <w:b/>
+        <w:t xml:space="preserve">Importa mysql2 y </w:t>
+      </w:r>
+      <w:proofErr w:type="spellStart"/>
+      <w:r>
+        <w:rPr>
           <w:sz w:val="26"/>
           <w:szCs w:val="26"/>
         </w:rPr>
-      </w:pPr>
-    </w:p>
-    <w:p>
-      <w:pPr>
-        <w:rPr>
-          <w:b/>
+        <w:t>dotenv</w:t>
+      </w:r>
+      <w:proofErr w:type="spellEnd"/>
+      <w:r>
+        <w:rPr>
           <w:sz w:val="26"/>
           <w:szCs w:val="26"/>
         </w:rPr>
-      </w:pPr>
-    </w:p>
-    <w:p>
-      <w:pPr>
-        <w:rPr>
-          <w:b/>
-          <w:sz w:val="26"/>
-          <w:szCs w:val="26"/>
-        </w:rPr>
-      </w:pPr>
-    </w:p>
-    <w:p>
-      <w:pPr>
-        <w:rPr>
-          <w:b/>
-          <w:sz w:val="26"/>
-          <w:szCs w:val="26"/>
-        </w:rPr>
-      </w:pPr>
-      <w:r>
-        <w:rPr>
-          <w:b/>
-          <w:sz w:val="26"/>
-          <w:szCs w:val="26"/>
-        </w:rPr>
-        <w:lastRenderedPageBreak/>
-        <w:t>Crear el archivo de conexión a la base de datos:</w:t>
-      </w:r>
-    </w:p>
-    <w:p>
-      <w:pPr>
-        <w:rPr>
-          <w:sz w:val="24"/>
-          <w:szCs w:val="24"/>
-        </w:rPr>
-      </w:pPr>
-    </w:p>
-    <w:p>
-      <w:pPr>
-        <w:rPr>
-          <w:b/>
-          <w:sz w:val="26"/>
-          <w:szCs w:val="26"/>
-        </w:rPr>
-      </w:pPr>
-      <w:r>
-        <w:rPr>
-          <w:b/>
-          <w:sz w:val="26"/>
-          <w:szCs w:val="26"/>
-        </w:rPr>
-        <w:t>Crea un archivo db.js.</w:t>
-      </w:r>
-    </w:p>
-    <w:p>
-      <w:pPr>
-        <w:rPr>
-          <w:sz w:val="24"/>
-          <w:szCs w:val="24"/>
-        </w:rPr>
-      </w:pPr>
-    </w:p>
-    <w:p>
-      <w:pPr>
-        <w:rPr>
-          <w:sz w:val="26"/>
-          <w:szCs w:val="26"/>
-        </w:rPr>
-      </w:pPr>
-      <w:r>
-        <w:rPr>
-          <w:sz w:val="26"/>
-          <w:szCs w:val="26"/>
-        </w:rPr>
-        <w:t xml:space="preserve">Importa mysql2 y </w:t>
-      </w:r>
-      <w:proofErr w:type="spellStart"/>
-      <w:r>
-        <w:rPr>
-          <w:sz w:val="26"/>
-          <w:szCs w:val="26"/>
-        </w:rPr>
-        <w:t>dotenv</w:t>
-      </w:r>
-      <w:proofErr w:type="spellEnd"/>
-      <w:r>
-        <w:rPr>
-          <w:sz w:val="26"/>
-          <w:szCs w:val="26"/>
-        </w:rPr>
         <w:t>.</w:t>
       </w:r>
     </w:p>
     <w:p>
       <w:pPr>
+        <w:jc w:val="both"/>
         <w:rPr>
           <w:sz w:val="26"/>
           <w:szCs w:val="26"/>
@@ -2327,6 +1881,7 @@
           <w:ilvl w:val="0"/>
           <w:numId w:val="1"/>
         </w:numPr>
+        <w:jc w:val="both"/>
         <w:rPr>
           <w:sz w:val="24"/>
           <w:szCs w:val="24"/>
@@ -2362,17 +1917,26 @@
           <w:ilvl w:val="0"/>
           <w:numId w:val="1"/>
         </w:numPr>
-        <w:rPr>
-          <w:sz w:val="24"/>
-          <w:szCs w:val="24"/>
-        </w:rPr>
-      </w:pPr>
-      <w:r>
-        <w:rPr>
-          <w:sz w:val="24"/>
-          <w:szCs w:val="24"/>
-        </w:rPr>
-        <w:t>Configura la conexión a la base de datos con las variables del archivo .</w:t>
+        <w:jc w:val="both"/>
+        <w:rPr>
+          <w:sz w:val="24"/>
+          <w:szCs w:val="24"/>
+        </w:rPr>
+      </w:pPr>
+      <w:r>
+        <w:rPr>
+          <w:sz w:val="24"/>
+          <w:szCs w:val="24"/>
+        </w:rPr>
+        <w:t xml:space="preserve">Configura la conexión a la base de datos con las variables del </w:t>
+      </w:r>
+      <w:proofErr w:type="gramStart"/>
+      <w:r>
+        <w:rPr>
+          <w:sz w:val="24"/>
+          <w:szCs w:val="24"/>
+        </w:rPr>
+        <w:t>archivo .</w:t>
       </w:r>
       <w:proofErr w:type="spellStart"/>
       <w:r>
@@ -2383,6 +1947,7 @@
         <w:t>env</w:t>
       </w:r>
       <w:proofErr w:type="spellEnd"/>
+      <w:proofErr w:type="gramEnd"/>
       <w:r>
         <w:rPr>
           <w:sz w:val="24"/>
@@ -2397,6 +1962,7 @@
           <w:ilvl w:val="0"/>
           <w:numId w:val="1"/>
         </w:numPr>
+        <w:jc w:val="both"/>
         <w:rPr>
           <w:sz w:val="24"/>
           <w:szCs w:val="24"/>
@@ -2416,6 +1982,7 @@
           <w:ilvl w:val="0"/>
           <w:numId w:val="1"/>
         </w:numPr>
+        <w:jc w:val="both"/>
         <w:rPr>
           <w:sz w:val="24"/>
           <w:szCs w:val="24"/>
@@ -4159,7 +3726,6 @@
   <w:style w:type="character" w:default="1" w:styleId="Fuentedeprrafopredeter">
     <w:name w:val="Default Paragraph Font"/>
     <w:uiPriority w:val="1"/>
-    <w:semiHidden/>
     <w:unhideWhenUsed/>
   </w:style>
   <w:style w:type="table" w:default="1" w:styleId="Tablanormal">

</xml_diff>